<commit_message>
#ECOSCOM-778 - orders and letters modules enhancements
</commit_message>
<xml_diff>
--- a/orders-repo/config/alfresco/module/orders-repo/bootstrap/templates/orders_form_template.docx
+++ b/orders-repo/config/alfresco/module/orders-repo/bootstrap/templates/orders_form_template.docx
@@ -1,10 +1,10 @@
 
 <file path=word/document.xml><?xml version="1.0" encoding="utf-8"?>
-<w:document xmlns:wpc="http://schemas.microsoft.com/office/word/2010/wordprocessingCanvas" xmlns:mc="http://schemas.openxmlformats.org/markup-compatibility/2006" xmlns:o="urn:schemas-microsoft-com:office:office" xmlns:r="http://schemas.openxmlformats.org/officeDocument/2006/relationships" xmlns:m="http://schemas.openxmlformats.org/officeDocument/2006/math" xmlns:v="urn:schemas-microsoft-com:vml" xmlns:wp14="http://schemas.microsoft.com/office/word/2010/wordprocessingDrawing" xmlns:wp="http://schemas.openxmlformats.org/drawingml/2006/wordprocessingDrawing" xmlns:w10="urn:schemas-microsoft-com:office:word" xmlns:w="http://schemas.openxmlformats.org/wordprocessingml/2006/main" xmlns:w14="http://schemas.microsoft.com/office/word/2010/wordml" xmlns:wpg="http://schemas.microsoft.com/office/word/2010/wordprocessingGroup" xmlns:wpi="http://schemas.microsoft.com/office/word/2010/wordprocessingInk" xmlns:wne="http://schemas.microsoft.com/office/word/2006/wordml" xmlns:wps="http://schemas.microsoft.com/office/word/2010/wordprocessingShape" mc:Ignorable="w14 wp14">
+<w:document xmlns:wpc="http://schemas.microsoft.com/office/word/2010/wordprocessingCanvas" xmlns:mo="http://schemas.microsoft.com/office/mac/office/2008/main" xmlns:mc="http://schemas.openxmlformats.org/markup-compatibility/2006" xmlns:mv="urn:schemas-microsoft-com:mac:vml" xmlns:o="urn:schemas-microsoft-com:office:office" xmlns:r="http://schemas.openxmlformats.org/officeDocument/2006/relationships" xmlns:m="http://schemas.openxmlformats.org/officeDocument/2006/math" xmlns:v="urn:schemas-microsoft-com:vml" xmlns:wp14="http://schemas.microsoft.com/office/word/2010/wordprocessingDrawing" xmlns:wp="http://schemas.openxmlformats.org/drawingml/2006/wordprocessingDrawing" xmlns:w10="urn:schemas-microsoft-com:office:word" xmlns:w="http://schemas.openxmlformats.org/wordprocessingml/2006/main" xmlns:w14="http://schemas.microsoft.com/office/word/2010/wordml" xmlns:w15="http://schemas.microsoft.com/office/word/2012/wordml" xmlns:wpg="http://schemas.microsoft.com/office/word/2010/wordprocessingGroup" xmlns:wpi="http://schemas.microsoft.com/office/word/2010/wordprocessingInk" xmlns:wne="http://schemas.microsoft.com/office/word/2006/wordml" xmlns:wps="http://schemas.microsoft.com/office/word/2010/wordprocessingShape" mc:Ignorable="w14 w15 wp14">
   <w:body>
     <w:p>
       <w:pPr>
-        <w:pStyle w:val="1"/>
+        <w:pStyle w:val="Heading1"/>
         <w:jc w:val="center"/>
         <w:rPr>
           <w:lang w:val="en-US"/>
@@ -61,7 +61,7 @@
     </w:p>
     <w:p>
       <w:pPr>
-        <w:pStyle w:val="a4"/>
+        <w:pStyle w:val="BodyText"/>
         <w:rPr>
           <w:lang w:val="en-US"/>
         </w:rPr>
@@ -69,7 +69,7 @@
     </w:p>
     <w:p>
       <w:pPr>
-        <w:pStyle w:val="a4"/>
+        <w:pStyle w:val="BodyText"/>
         <w:ind w:left="11"/>
         <w:rPr>
           <w:lang w:val="en-US"/>
@@ -78,7 +78,7 @@
     </w:p>
     <w:tbl>
       <w:tblPr>
-        <w:tblStyle w:val="af4"/>
+        <w:tblStyle w:val="TableGrid"/>
         <w:tblW w:w="0" w:type="auto"/>
         <w:tblInd w:w="11" w:type="dxa"/>
         <w:tblBorders>
@@ -102,7 +102,7 @@
           </w:tcPr>
           <w:p>
             <w:pPr>
-              <w:pStyle w:val="a4"/>
+              <w:pStyle w:val="BodyText"/>
               <w:rPr>
                 <w:lang w:val="en-US"/>
               </w:rPr>
@@ -196,7 +196,7 @@
           </w:tcPr>
           <w:p>
             <w:pPr>
-              <w:pStyle w:val="a4"/>
+              <w:pStyle w:val="BodyText"/>
               <w:ind w:left="11"/>
               <w:jc w:val="right"/>
               <w:rPr>
@@ -254,7 +254,7 @@
           </w:p>
           <w:p>
             <w:pPr>
-              <w:pStyle w:val="a4"/>
+              <w:pStyle w:val="BodyText"/>
               <w:jc w:val="right"/>
               <w:rPr>
                 <w:lang w:val="en-US"/>
@@ -266,12 +266,20 @@
     </w:tbl>
     <w:p>
       <w:pPr>
-        <w:pStyle w:val="a4"/>
-        <w:jc w:val="center"/>
-        <w:rPr>
-          <w:lang w:val="en-US"/>
-        </w:rPr>
-      </w:pPr>
+        <w:pStyle w:val="BodyText"/>
+        <w:rPr>
+          <w:lang w:val="en-US"/>
+        </w:rPr>
+      </w:pPr>
+      <w:r>
+        <w:rPr>
+          <w:b/>
+        </w:rPr>
+        <w:t>Подразделение:</w:t>
+      </w:r>
+      <w:r>
+        <w:t xml:space="preserve"> </w:t>
+      </w:r>
       <w:r>
         <w:rPr>
           <w:lang w:val="en-US"/>
@@ -312,25 +320,13 @@
         <w:rPr>
           <w:lang w:val="en-US"/>
         </w:rPr>
-        <w:t>branches</w:t>
-      </w:r>
-      <w:r>
-        <w:rPr>
-          <w:lang w:val="en-US"/>
-        </w:rPr>
-        <w:t>[0].properties</w:t>
-      </w:r>
-      <w:r>
-        <w:rPr>
-          <w:lang w:val="en-US"/>
-        </w:rPr>
-        <w:t>["</w:t>
-      </w:r>
-      <w:r>
-        <w:rPr>
-          <w:lang w:val="en-US"/>
-        </w:rPr>
-        <w:t>cm:</w:t>
+        <w:t>branches[0].properties</w:t>
+      </w:r>
+      <w:r>
+        <w:rPr>
+          <w:lang w:val="en-US"/>
+        </w:rPr>
+        <w:t>["cm:</w:t>
       </w:r>
       <w:r>
         <w:rPr>
@@ -338,8 +334,6 @@
         </w:rPr>
         <w:t>authorityDisplayName</w:t>
       </w:r>
-      <w:bookmarkStart w:id="0" w:name="_GoBack"/>
-      <w:bookmarkEnd w:id="0"/>
       <w:r>
         <w:rPr>
           <w:lang w:val="en-US"/>
@@ -373,60 +367,99 @@
     </w:p>
     <w:p>
       <w:pPr>
-        <w:pStyle w:val="a4"/>
-        <w:rPr>
-          <w:i/>
-          <w:lang w:val="en-US"/>
-        </w:rPr>
-      </w:pPr>
-      <w:r>
-        <w:rPr>
-          <w:i/>
-          <w:lang w:val="en-US"/>
-        </w:rPr>
-        <w:t>${document.properties["orders:header"]</w:t>
-      </w:r>
-      <w:r>
-        <w:rPr>
-          <w:i/>
-          <w:lang w:val="en-US"/>
-        </w:rPr>
-        <w:t>!"___________________________"</w:t>
-      </w:r>
-      <w:r>
-        <w:rPr>
-          <w:i/>
-          <w:lang w:val="en-US"/>
-        </w:rPr>
-        <w:t>}</w:t>
+        <w:pStyle w:val="BodyText"/>
+        <w:rPr>
+          <w:lang w:val="en-US"/>
+        </w:rPr>
+      </w:pPr>
+      <w:r>
+        <w:rPr>
+          <w:b/>
+          <w:lang w:val="en-US"/>
+        </w:rPr>
+        <w:t>Дело</w:t>
+      </w:r>
+      <w:r>
+        <w:rPr>
+          <w:b/>
+          <w:lang w:val="en-US"/>
+        </w:rPr>
+        <w:t>:</w:t>
+      </w:r>
+      <w:r>
+        <w:rPr>
+          <w:lang w:val="en-US"/>
+        </w:rPr>
+        <w:t xml:space="preserve"> </w:t>
+      </w:r>
+      <w:r>
+        <w:rPr>
+          <w:lang w:val="en-US"/>
+        </w:rPr>
+        <w:t>${document.assocs["</w:t>
+      </w:r>
+      <w:r>
+        <w:rPr>
+          <w:lang w:val="en-US"/>
+        </w:rPr>
+        <w:t>orders:fileCode</w:t>
+      </w:r>
+      <w:r>
+        <w:rPr>
+          <w:lang w:val="en-US"/>
+        </w:rPr>
+        <w:t>"][0].properties["</w:t>
+      </w:r>
+      <w:r>
+        <w:rPr>
+          <w:lang w:val="en-US"/>
+        </w:rPr>
+        <w:t>idocs:fileName</w:t>
+      </w:r>
+      <w:r>
+        <w:rPr>
+          <w:lang w:val="en-US"/>
+        </w:rPr>
+        <w:t>"]!"_______________"}</w:t>
       </w:r>
     </w:p>
     <w:p>
       <w:pPr>
-        <w:pStyle w:val="a4"/>
-        <w:rPr>
-          <w:lang w:val="en-US"/>
-        </w:rPr>
-      </w:pPr>
-      <w:r>
-        <w:rPr>
-          <w:lang w:val="en-US"/>
-        </w:rPr>
-        <w:t>${document.assocs["orders:subject"][0].properties["orders:subjectName"]!"_______________"}</w:t>
-      </w:r>
+        <w:pStyle w:val="BodyText"/>
+        <w:rPr>
+          <w:lang w:val="en-US"/>
+        </w:rPr>
+      </w:pPr>
     </w:p>
     <w:p>
       <w:pPr>
-        <w:pStyle w:val="a4"/>
-        <w:jc w:val="right"/>
-        <w:rPr>
-          <w:lang w:val="en-US"/>
-        </w:rPr>
-      </w:pPr>
+        <w:pStyle w:val="BodyText"/>
+        <w:jc w:val="center"/>
+        <w:rPr>
+          <w:sz w:val="28"/>
+          <w:lang w:val="en-US"/>
+        </w:rPr>
+      </w:pPr>
+      <w:r>
+        <w:rPr>
+          <w:sz w:val="28"/>
+          <w:lang w:val="en-US"/>
+        </w:rPr>
+        <w:t>${document.properties["orders:header"]!"___________________________"}</w:t>
+      </w:r>
     </w:p>
     <w:p>
       <w:pPr>
-        <w:pStyle w:val="a4"/>
+        <w:pStyle w:val="BodyText"/>
+        <w:jc w:val="right"/>
+        <w:rPr>
+          <w:lang w:val="en-US"/>
+        </w:rPr>
+      </w:pPr>
+    </w:p>
+    <w:p>
+      <w:pPr>
+        <w:pStyle w:val="BodyText"/>
         <w:tabs>
           <w:tab w:val="left" w:pos="9033"/>
         </w:tabs>
@@ -443,7 +476,8 @@
     </w:p>
     <w:p>
       <w:pPr>
-        <w:pStyle w:val="a4"/>
+        <w:pStyle w:val="BodyText"/>
+        <w:jc w:val="center"/>
         <w:rPr>
           <w:b/>
           <w:lang w:val="en-US"/>
@@ -454,124 +488,12 @@
           <w:b/>
           <w:lang w:val="en-US"/>
         </w:rPr>
-        <w:t>[#</w:t>
-      </w:r>
-      <w:r>
-        <w:rPr>
-          <w:b/>
-          <w:lang w:val="en-US"/>
-        </w:rPr>
-        <w:t xml:space="preserve">[#if </w:t>
-      </w:r>
-      <w:r>
-        <w:rPr>
-          <w:b/>
-          <w:lang w:val="en-US"/>
-        </w:rPr>
-        <w:t xml:space="preserve"> ["</w:t>
-      </w:r>
-      <w:r>
-        <w:rPr>
-          <w:b/>
-          <w:lang w:val="en-US"/>
-        </w:rPr>
-        <w:t>workspace://SpacesStore/</w:t>
-      </w:r>
-      <w:r>
-        <w:rPr>
-          <w:b/>
-          <w:lang w:val="en-US"/>
-        </w:rPr>
-        <w:t>orders-cat-internal-disposal", "</w:t>
-      </w:r>
-      <w:r>
-        <w:rPr>
-          <w:b/>
-          <w:lang w:val="en-US"/>
-        </w:rPr>
-        <w:t xml:space="preserve"> workspace://SpacesStore/</w:t>
-      </w:r>
-      <w:r>
-        <w:rPr>
-          <w:b/>
-          <w:lang w:val="en-US"/>
-        </w:rPr>
-        <w:t>orders-cat-internal-disposal"]?seq_contains(</w:t>
-      </w:r>
-      <w:r>
-        <w:rPr>
-          <w:b/>
-          <w:lang w:val="en-US"/>
-        </w:rPr>
-        <w:t>document.properties["tk:kind"]</w:t>
-      </w:r>
-      <w:r>
-        <w:rPr>
-          <w:b/>
-          <w:lang w:val="en-US"/>
-        </w:rPr>
-        <w:t>.nodeRef</w:t>
-      </w:r>
-      <w:r>
-        <w:rPr>
-          <w:b/>
-          <w:lang w:val="en-US"/>
-        </w:rPr>
-        <w:t>)</w:t>
-      </w:r>
-      <w:r>
-        <w:rPr>
-          <w:b/>
-          <w:lang w:val="en-US"/>
-        </w:rPr>
-        <w:t>]</w:t>
-      </w:r>
-      <w:r>
-        <w:rPr>
-          <w:b/>
-          <w:lang w:val="en-US"/>
-        </w:rPr>
-        <w:t>ОБЯЗЫВАЮ[#else</w:t>
-      </w:r>
-      <w:r>
-        <w:rPr>
-          <w:b/>
-          <w:lang w:val="en-US"/>
-        </w:rPr>
-        <w:t>/]</w:t>
-      </w:r>
-      <w:r>
-        <w:rPr>
-          <w:b/>
-          <w:lang w:val="en-US"/>
-        </w:rPr>
-        <w:t>ПРИКАЗЫВАЮ</w:t>
-      </w:r>
-      <w:r>
-        <w:rPr>
-          <w:b/>
-          <w:lang w:val="en-US"/>
-        </w:rPr>
-        <w:t>[/#if]</w:t>
-      </w:r>
-      <w:r>
-        <w:rPr>
-          <w:b/>
-          <w:lang w:val="en-US"/>
-        </w:rPr>
-        <w:t>#]</w:t>
-      </w:r>
-      <w:r>
-        <w:rPr>
-          <w:b/>
-          <w:lang w:val="en-US"/>
-        </w:rPr>
-        <w:t>:</w:t>
+        <w:t>[#[#if  ["workspace://SpacesStore/orders-cat-internal-disposal", " workspace://SpacesStore/orders-cat-internal-disposal"]?seq_contains(document.properties["tk:kind"].nodeRef)]ОБЯЗЫВАЮ[#else/]ПРИКАЗЫВАЮ[/#if]#]:</w:t>
       </w:r>
     </w:p>
     <w:p>
       <w:pPr>
-        <w:pStyle w:val="a4"/>
+        <w:pStyle w:val="BodyText"/>
         <w:numPr>
           <w:ilvl w:val="0"/>
           <w:numId w:val="2"/>
@@ -608,13 +530,7 @@
         <w:rPr>
           <w:lang w:val="en-US"/>
         </w:rPr>
-        <w:t>]</w:t>
-      </w:r>
-      <w:r>
-        <w:rPr>
-          <w:lang w:val="en-US"/>
-        </w:rPr>
-        <w:t>!</w:t>
+        <w:t>]!</w:t>
       </w:r>
       <w:r>
         <w:rPr>
@@ -631,7 +547,7 @@
     </w:p>
     <w:p>
       <w:pPr>
-        <w:pStyle w:val="a4"/>
+        <w:pStyle w:val="BodyText"/>
         <w:rPr>
           <w:lang w:val="en-US"/>
         </w:rPr>
@@ -639,7 +555,7 @@
     </w:p>
     <w:p>
       <w:pPr>
-        <w:pStyle w:val="a4"/>
+        <w:pStyle w:val="BodyText"/>
         <w:rPr>
           <w:lang w:val="en-US"/>
         </w:rPr>
@@ -647,15 +563,25 @@
     </w:p>
     <w:p>
       <w:pPr>
-        <w:pStyle w:val="a4"/>
-        <w:rPr>
-          <w:lang w:val="en-US"/>
-        </w:rPr>
-      </w:pPr>
+        <w:pStyle w:val="BodyText"/>
+        <w:rPr>
+          <w:lang w:val="en-US"/>
+        </w:rPr>
+      </w:pPr>
+      <w:bookmarkStart w:id="0" w:name="_GoBack"/>
+      <w:bookmarkEnd w:id="0"/>
     </w:p>
     <w:p>
       <w:pPr>
-        <w:pStyle w:val="a4"/>
+        <w:pStyle w:val="BodyText"/>
+        <w:rPr>
+          <w:lang w:val="en-US"/>
+        </w:rPr>
+      </w:pPr>
+    </w:p>
+    <w:p>
+      <w:pPr>
+        <w:pStyle w:val="BodyText"/>
         <w:spacing w:after="227"/>
         <w:ind w:firstLine="729"/>
         <w:rPr>
@@ -958,7 +884,7 @@
       </w:r>
     </w:p>
     <w:sectPr>
-      <w:headerReference w:type="default" r:id="rId8"/>
+      <w:headerReference w:type="default" r:id="rId7"/>
       <w:pgSz w:w="11906" w:h="17632"/>
       <w:pgMar w:top="1134" w:right="765" w:bottom="1134" w:left="919" w:header="0" w:footer="0" w:gutter="0"/>
       <w:cols w:space="720"/>
@@ -970,7 +896,7 @@
 </file>
 
 <file path=word/endnotes.xml><?xml version="1.0" encoding="utf-8"?>
-<w:endnotes xmlns:wpc="http://schemas.microsoft.com/office/word/2010/wordprocessingCanvas" xmlns:mc="http://schemas.openxmlformats.org/markup-compatibility/2006" xmlns:o="urn:schemas-microsoft-com:office:office" xmlns:r="http://schemas.openxmlformats.org/officeDocument/2006/relationships" xmlns:m="http://schemas.openxmlformats.org/officeDocument/2006/math" xmlns:v="urn:schemas-microsoft-com:vml" xmlns:wp14="http://schemas.microsoft.com/office/word/2010/wordprocessingDrawing" xmlns:wp="http://schemas.openxmlformats.org/drawingml/2006/wordprocessingDrawing" xmlns:w10="urn:schemas-microsoft-com:office:word" xmlns:w="http://schemas.openxmlformats.org/wordprocessingml/2006/main" xmlns:w14="http://schemas.microsoft.com/office/word/2010/wordml" xmlns:wpg="http://schemas.microsoft.com/office/word/2010/wordprocessingGroup" xmlns:wpi="http://schemas.microsoft.com/office/word/2010/wordprocessingInk" xmlns:wne="http://schemas.microsoft.com/office/word/2006/wordml" xmlns:wps="http://schemas.microsoft.com/office/word/2010/wordprocessingShape" mc:Ignorable="w14 wp14">
+<w:endnotes xmlns:wpc="http://schemas.microsoft.com/office/word/2010/wordprocessingCanvas" xmlns:mo="http://schemas.microsoft.com/office/mac/office/2008/main" xmlns:mc="http://schemas.openxmlformats.org/markup-compatibility/2006" xmlns:mv="urn:schemas-microsoft-com:mac:vml" xmlns:o="urn:schemas-microsoft-com:office:office" xmlns:r="http://schemas.openxmlformats.org/officeDocument/2006/relationships" xmlns:m="http://schemas.openxmlformats.org/officeDocument/2006/math" xmlns:v="urn:schemas-microsoft-com:vml" xmlns:wp14="http://schemas.microsoft.com/office/word/2010/wordprocessingDrawing" xmlns:wp="http://schemas.openxmlformats.org/drawingml/2006/wordprocessingDrawing" xmlns:w10="urn:schemas-microsoft-com:office:word" xmlns:w="http://schemas.openxmlformats.org/wordprocessingml/2006/main" xmlns:w14="http://schemas.microsoft.com/office/word/2010/wordml" xmlns:w15="http://schemas.microsoft.com/office/word/2012/wordml" xmlns:wpg="http://schemas.microsoft.com/office/word/2010/wordprocessingGroup" xmlns:wpi="http://schemas.microsoft.com/office/word/2010/wordprocessingInk" xmlns:wne="http://schemas.microsoft.com/office/word/2006/wordml" xmlns:wps="http://schemas.microsoft.com/office/word/2010/wordprocessingShape" mc:Ignorable="w14 w15 wp14">
   <w:endnote w:type="separator" w:id="-1">
     <w:p>
       <w:pPr>
@@ -995,7 +921,7 @@
 </file>
 
 <file path=word/footnotes.xml><?xml version="1.0" encoding="utf-8"?>
-<w:footnotes xmlns:wpc="http://schemas.microsoft.com/office/word/2010/wordprocessingCanvas" xmlns:mc="http://schemas.openxmlformats.org/markup-compatibility/2006" xmlns:o="urn:schemas-microsoft-com:office:office" xmlns:r="http://schemas.openxmlformats.org/officeDocument/2006/relationships" xmlns:m="http://schemas.openxmlformats.org/officeDocument/2006/math" xmlns:v="urn:schemas-microsoft-com:vml" xmlns:wp14="http://schemas.microsoft.com/office/word/2010/wordprocessingDrawing" xmlns:wp="http://schemas.openxmlformats.org/drawingml/2006/wordprocessingDrawing" xmlns:w10="urn:schemas-microsoft-com:office:word" xmlns:w="http://schemas.openxmlformats.org/wordprocessingml/2006/main" xmlns:w14="http://schemas.microsoft.com/office/word/2010/wordml" xmlns:wpg="http://schemas.microsoft.com/office/word/2010/wordprocessingGroup" xmlns:wpi="http://schemas.microsoft.com/office/word/2010/wordprocessingInk" xmlns:wne="http://schemas.microsoft.com/office/word/2006/wordml" xmlns:wps="http://schemas.microsoft.com/office/word/2010/wordprocessingShape" mc:Ignorable="w14 wp14">
+<w:footnotes xmlns:wpc="http://schemas.microsoft.com/office/word/2010/wordprocessingCanvas" xmlns:mo="http://schemas.microsoft.com/office/mac/office/2008/main" xmlns:mc="http://schemas.openxmlformats.org/markup-compatibility/2006" xmlns:mv="urn:schemas-microsoft-com:mac:vml" xmlns:o="urn:schemas-microsoft-com:office:office" xmlns:r="http://schemas.openxmlformats.org/officeDocument/2006/relationships" xmlns:m="http://schemas.openxmlformats.org/officeDocument/2006/math" xmlns:v="urn:schemas-microsoft-com:vml" xmlns:wp14="http://schemas.microsoft.com/office/word/2010/wordprocessingDrawing" xmlns:wp="http://schemas.openxmlformats.org/drawingml/2006/wordprocessingDrawing" xmlns:w10="urn:schemas-microsoft-com:office:word" xmlns:w="http://schemas.openxmlformats.org/wordprocessingml/2006/main" xmlns:w14="http://schemas.microsoft.com/office/word/2010/wordml" xmlns:w15="http://schemas.microsoft.com/office/word/2012/wordml" xmlns:wpg="http://schemas.microsoft.com/office/word/2010/wordprocessingGroup" xmlns:wpi="http://schemas.microsoft.com/office/word/2010/wordprocessingInk" xmlns:wne="http://schemas.microsoft.com/office/word/2006/wordml" xmlns:wps="http://schemas.microsoft.com/office/word/2010/wordprocessingShape" mc:Ignorable="w14 w15 wp14">
   <w:footnote w:type="separator" w:id="-1">
     <w:p>
       <w:pPr>
@@ -1020,10 +946,10 @@
 </file>
 
 <file path=word/header1.xml><?xml version="1.0" encoding="utf-8"?>
-<w:hdr xmlns:wpc="http://schemas.microsoft.com/office/word/2010/wordprocessingCanvas" xmlns:mc="http://schemas.openxmlformats.org/markup-compatibility/2006" xmlns:o="urn:schemas-microsoft-com:office:office" xmlns:r="http://schemas.openxmlformats.org/officeDocument/2006/relationships" xmlns:m="http://schemas.openxmlformats.org/officeDocument/2006/math" xmlns:v="urn:schemas-microsoft-com:vml" xmlns:wp14="http://schemas.microsoft.com/office/word/2010/wordprocessingDrawing" xmlns:wp="http://schemas.openxmlformats.org/drawingml/2006/wordprocessingDrawing" xmlns:w10="urn:schemas-microsoft-com:office:word" xmlns:w="http://schemas.openxmlformats.org/wordprocessingml/2006/main" xmlns:w14="http://schemas.microsoft.com/office/word/2010/wordml" xmlns:wpg="http://schemas.microsoft.com/office/word/2010/wordprocessingGroup" xmlns:wpi="http://schemas.microsoft.com/office/word/2010/wordprocessingInk" xmlns:wne="http://schemas.microsoft.com/office/word/2006/wordml" xmlns:wps="http://schemas.microsoft.com/office/word/2010/wordprocessingShape" mc:Ignorable="w14 wp14">
+<w:hdr xmlns:wpc="http://schemas.microsoft.com/office/word/2010/wordprocessingCanvas" xmlns:mo="http://schemas.microsoft.com/office/mac/office/2008/main" xmlns:mc="http://schemas.openxmlformats.org/markup-compatibility/2006" xmlns:mv="urn:schemas-microsoft-com:mac:vml" xmlns:o="urn:schemas-microsoft-com:office:office" xmlns:r="http://schemas.openxmlformats.org/officeDocument/2006/relationships" xmlns:m="http://schemas.openxmlformats.org/officeDocument/2006/math" xmlns:v="urn:schemas-microsoft-com:vml" xmlns:wp14="http://schemas.microsoft.com/office/word/2010/wordprocessingDrawing" xmlns:wp="http://schemas.openxmlformats.org/drawingml/2006/wordprocessingDrawing" xmlns:w10="urn:schemas-microsoft-com:office:word" xmlns:w="http://schemas.openxmlformats.org/wordprocessingml/2006/main" xmlns:w14="http://schemas.microsoft.com/office/word/2010/wordml" xmlns:w15="http://schemas.microsoft.com/office/word/2012/wordml" xmlns:wpg="http://schemas.microsoft.com/office/word/2010/wordprocessingGroup" xmlns:wpi="http://schemas.microsoft.com/office/word/2010/wordprocessingInk" xmlns:wne="http://schemas.microsoft.com/office/word/2006/wordml" xmlns:wps="http://schemas.microsoft.com/office/word/2010/wordprocessingShape" mc:Ignorable="w14 w15 wp14">
   <w:p>
     <w:pPr>
-      <w:pStyle w:val="ae"/>
+      <w:pStyle w:val="Header"/>
       <w:rPr>
         <w:lang w:val="en-US"/>
       </w:rPr>
@@ -1031,7 +957,7 @@
   </w:p>
   <w:p>
     <w:pPr>
-      <w:pStyle w:val="ae"/>
+      <w:pStyle w:val="Header"/>
       <w:ind w:firstLine="709"/>
       <w:rPr>
         <w:lang w:val="en-US"/>
@@ -1040,7 +966,7 @@
   </w:p>
   <w:p>
     <w:pPr>
-      <w:pStyle w:val="ae"/>
+      <w:pStyle w:val="Header"/>
       <w:rPr>
         <w:lang w:val="en-US"/>
       </w:rPr>
@@ -1048,7 +974,7 @@
   </w:p>
   <w:p>
     <w:pPr>
-      <w:pStyle w:val="ae"/>
+      <w:pStyle w:val="Header"/>
       <w:rPr>
         <w:lang w:val="en-US"/>
       </w:rPr>
@@ -1058,7 +984,7 @@
 </file>
 
 <file path=word/numbering.xml><?xml version="1.0" encoding="utf-8"?>
-<w:numbering xmlns:wpc="http://schemas.microsoft.com/office/word/2010/wordprocessingCanvas" xmlns:mc="http://schemas.openxmlformats.org/markup-compatibility/2006" xmlns:o="urn:schemas-microsoft-com:office:office" xmlns:r="http://schemas.openxmlformats.org/officeDocument/2006/relationships" xmlns:m="http://schemas.openxmlformats.org/officeDocument/2006/math" xmlns:v="urn:schemas-microsoft-com:vml" xmlns:wp14="http://schemas.microsoft.com/office/word/2010/wordprocessingDrawing" xmlns:wp="http://schemas.openxmlformats.org/drawingml/2006/wordprocessingDrawing" xmlns:w10="urn:schemas-microsoft-com:office:word" xmlns:w="http://schemas.openxmlformats.org/wordprocessingml/2006/main" xmlns:w14="http://schemas.microsoft.com/office/word/2010/wordml" xmlns:wpg="http://schemas.microsoft.com/office/word/2010/wordprocessingGroup" xmlns:wpi="http://schemas.microsoft.com/office/word/2010/wordprocessingInk" xmlns:wne="http://schemas.microsoft.com/office/word/2006/wordml" xmlns:wps="http://schemas.microsoft.com/office/word/2010/wordprocessingShape" mc:Ignorable="w14 wp14">
+<w:numbering xmlns:wpc="http://schemas.microsoft.com/office/word/2010/wordprocessingCanvas" xmlns:mo="http://schemas.microsoft.com/office/mac/office/2008/main" xmlns:mc="http://schemas.openxmlformats.org/markup-compatibility/2006" xmlns:mv="urn:schemas-microsoft-com:mac:vml" xmlns:o="urn:schemas-microsoft-com:office:office" xmlns:r="http://schemas.openxmlformats.org/officeDocument/2006/relationships" xmlns:m="http://schemas.openxmlformats.org/officeDocument/2006/math" xmlns:v="urn:schemas-microsoft-com:vml" xmlns:wp14="http://schemas.microsoft.com/office/word/2010/wordprocessingDrawing" xmlns:wp="http://schemas.openxmlformats.org/drawingml/2006/wordprocessingDrawing" xmlns:w10="urn:schemas-microsoft-com:office:word" xmlns:w="http://schemas.openxmlformats.org/wordprocessingml/2006/main" xmlns:w14="http://schemas.microsoft.com/office/word/2010/wordml" xmlns:w15="http://schemas.microsoft.com/office/word/2012/wordml" xmlns:wpg="http://schemas.microsoft.com/office/word/2010/wordprocessingGroup" xmlns:wpi="http://schemas.microsoft.com/office/word/2010/wordprocessingInk" xmlns:wne="http://schemas.microsoft.com/office/word/2006/wordml" xmlns:wps="http://schemas.microsoft.com/office/word/2010/wordprocessingShape" mc:Ignorable="w14 w15 wp14">
   <w:abstractNum w:abstractNumId="0">
     <w:nsid w:val="235A6988"/>
     <w:multiLevelType w:val="hybridMultilevel"/>
@@ -1268,7 +1194,7 @@
 </file>
 
 <file path=word/styles.xml><?xml version="1.0" encoding="utf-8"?>
-<w:styles xmlns:mc="http://schemas.openxmlformats.org/markup-compatibility/2006" xmlns:r="http://schemas.openxmlformats.org/officeDocument/2006/relationships" xmlns:w="http://schemas.openxmlformats.org/wordprocessingml/2006/main" xmlns:w14="http://schemas.microsoft.com/office/word/2010/wordml" mc:Ignorable="w14">
+<w:styles xmlns:mc="http://schemas.openxmlformats.org/markup-compatibility/2006" xmlns:r="http://schemas.openxmlformats.org/officeDocument/2006/relationships" xmlns:w="http://schemas.openxmlformats.org/wordprocessingml/2006/main" xmlns:w14="http://schemas.microsoft.com/office/word/2010/wordml" xmlns:w15="http://schemas.microsoft.com/office/word/2012/wordml" mc:Ignorable="w14 w15">
   <w:docDefaults>
     <w:rPrDefault>
       <w:rPr>
@@ -1284,147 +1210,391 @@
       </w:pPr>
     </w:pPrDefault>
   </w:docDefaults>
-  <w:latentStyles w:defLockedState="0" w:defUIPriority="99" w:defSemiHidden="1" w:defUnhideWhenUsed="1" w:defQFormat="0" w:count="267">
-    <w:lsdException w:name="Normal" w:semiHidden="0" w:uiPriority="0" w:unhideWhenUsed="0" w:qFormat="1"/>
-    <w:lsdException w:name="heading 1" w:semiHidden="0" w:uiPriority="9" w:unhideWhenUsed="0" w:qFormat="1"/>
-    <w:lsdException w:name="heading 2" w:uiPriority="9" w:qFormat="1"/>
-    <w:lsdException w:name="heading 3" w:uiPriority="9" w:qFormat="1"/>
-    <w:lsdException w:name="heading 4" w:uiPriority="9" w:qFormat="1"/>
-    <w:lsdException w:name="heading 5" w:uiPriority="9" w:qFormat="1"/>
-    <w:lsdException w:name="heading 6" w:uiPriority="9" w:qFormat="1"/>
-    <w:lsdException w:name="heading 7" w:uiPriority="9" w:qFormat="1"/>
-    <w:lsdException w:name="heading 8" w:uiPriority="9" w:qFormat="1"/>
-    <w:lsdException w:name="heading 9" w:uiPriority="9" w:qFormat="1"/>
-    <w:lsdException w:name="toc 1" w:uiPriority="39"/>
-    <w:lsdException w:name="toc 2" w:uiPriority="39"/>
-    <w:lsdException w:name="toc 3" w:uiPriority="39"/>
-    <w:lsdException w:name="toc 4" w:uiPriority="39"/>
-    <w:lsdException w:name="toc 5" w:uiPriority="39"/>
-    <w:lsdException w:name="toc 6" w:uiPriority="39"/>
-    <w:lsdException w:name="toc 7" w:uiPriority="39"/>
-    <w:lsdException w:name="toc 8" w:uiPriority="39"/>
-    <w:lsdException w:name="toc 9" w:uiPriority="39"/>
-    <w:lsdException w:name="caption" w:uiPriority="35" w:qFormat="1"/>
-    <w:lsdException w:name="Title" w:semiHidden="0" w:uiPriority="10" w:unhideWhenUsed="0" w:qFormat="1"/>
-    <w:lsdException w:name="Default Paragraph Font" w:uiPriority="1"/>
-    <w:lsdException w:name="Body Text" w:uiPriority="0"/>
-    <w:lsdException w:name="Subtitle" w:semiHidden="0" w:uiPriority="11" w:unhideWhenUsed="0" w:qFormat="1"/>
-    <w:lsdException w:name="Strong" w:semiHidden="0" w:uiPriority="22" w:unhideWhenUsed="0" w:qFormat="1"/>
-    <w:lsdException w:name="Emphasis" w:semiHidden="0" w:uiPriority="20" w:unhideWhenUsed="0" w:qFormat="1"/>
-    <w:lsdException w:name="Table Grid" w:semiHidden="0" w:uiPriority="59" w:unhideWhenUsed="0"/>
-    <w:lsdException w:name="Placeholder Text" w:unhideWhenUsed="0"/>
-    <w:lsdException w:name="No Spacing" w:semiHidden="0" w:uiPriority="1" w:unhideWhenUsed="0" w:qFormat="1"/>
-    <w:lsdException w:name="Light Shading" w:semiHidden="0" w:uiPriority="60" w:unhideWhenUsed="0"/>
-    <w:lsdException w:name="Light List" w:semiHidden="0" w:uiPriority="61" w:unhideWhenUsed="0"/>
-    <w:lsdException w:name="Light Grid" w:semiHidden="0" w:uiPriority="62" w:unhideWhenUsed="0"/>
-    <w:lsdException w:name="Medium Shading 1" w:semiHidden="0" w:uiPriority="63" w:unhideWhenUsed="0"/>
-    <w:lsdException w:name="Medium Shading 2" w:semiHidden="0" w:uiPriority="64" w:unhideWhenUsed="0"/>
-    <w:lsdException w:name="Medium List 1" w:semiHidden="0" w:uiPriority="65" w:unhideWhenUsed="0"/>
-    <w:lsdException w:name="Medium List 2" w:semiHidden="0" w:uiPriority="66" w:unhideWhenUsed="0"/>
-    <w:lsdException w:name="Medium Grid 1" w:semiHidden="0" w:uiPriority="67" w:unhideWhenUsed="0"/>
-    <w:lsdException w:name="Medium Grid 2" w:semiHidden="0" w:uiPriority="68" w:unhideWhenUsed="0"/>
-    <w:lsdException w:name="Medium Grid 3" w:semiHidden="0" w:uiPriority="69" w:unhideWhenUsed="0"/>
-    <w:lsdException w:name="Dark List" w:semiHidden="0" w:uiPriority="70" w:unhideWhenUsed="0"/>
-    <w:lsdException w:name="Colorful Shading" w:semiHidden="0" w:uiPriority="71" w:unhideWhenUsed="0"/>
-    <w:lsdException w:name="Colorful List" w:semiHidden="0" w:uiPriority="72" w:unhideWhenUsed="0"/>
-    <w:lsdException w:name="Colorful Grid" w:semiHidden="0" w:uiPriority="73" w:unhideWhenUsed="0"/>
-    <w:lsdException w:name="Light Shading Accent 1" w:semiHidden="0" w:uiPriority="60" w:unhideWhenUsed="0"/>
-    <w:lsdException w:name="Light List Accent 1" w:semiHidden="0" w:uiPriority="61" w:unhideWhenUsed="0"/>
-    <w:lsdException w:name="Light Grid Accent 1" w:semiHidden="0" w:uiPriority="62" w:unhideWhenUsed="0"/>
-    <w:lsdException w:name="Medium Shading 1 Accent 1" w:semiHidden="0" w:uiPriority="63" w:unhideWhenUsed="0"/>
-    <w:lsdException w:name="Medium Shading 2 Accent 1" w:semiHidden="0" w:uiPriority="64" w:unhideWhenUsed="0"/>
-    <w:lsdException w:name="Medium List 1 Accent 1" w:semiHidden="0" w:uiPriority="65" w:unhideWhenUsed="0"/>
-    <w:lsdException w:name="Revision" w:unhideWhenUsed="0"/>
-    <w:lsdException w:name="List Paragraph" w:semiHidden="0" w:uiPriority="34" w:unhideWhenUsed="0" w:qFormat="1"/>
-    <w:lsdException w:name="Quote" w:semiHidden="0" w:uiPriority="29" w:unhideWhenUsed="0" w:qFormat="1"/>
-    <w:lsdException w:name="Intense Quote" w:semiHidden="0" w:uiPriority="30" w:unhideWhenUsed="0" w:qFormat="1"/>
-    <w:lsdException w:name="Medium List 2 Accent 1" w:semiHidden="0" w:uiPriority="66" w:unhideWhenUsed="0"/>
-    <w:lsdException w:name="Medium Grid 1 Accent 1" w:semiHidden="0" w:uiPriority="67" w:unhideWhenUsed="0"/>
-    <w:lsdException w:name="Medium Grid 2 Accent 1" w:semiHidden="0" w:uiPriority="68" w:unhideWhenUsed="0"/>
-    <w:lsdException w:name="Medium Grid 3 Accent 1" w:semiHidden="0" w:uiPriority="69" w:unhideWhenUsed="0"/>
-    <w:lsdException w:name="Dark List Accent 1" w:semiHidden="0" w:uiPriority="70" w:unhideWhenUsed="0"/>
-    <w:lsdException w:name="Colorful Shading Accent 1" w:semiHidden="0" w:uiPriority="71" w:unhideWhenUsed="0"/>
-    <w:lsdException w:name="Colorful List Accent 1" w:semiHidden="0" w:uiPriority="72" w:unhideWhenUsed="0"/>
-    <w:lsdException w:name="Colorful Grid Accent 1" w:semiHidden="0" w:uiPriority="73" w:unhideWhenUsed="0"/>
-    <w:lsdException w:name="Light Shading Accent 2" w:semiHidden="0" w:uiPriority="60" w:unhideWhenUsed="0"/>
-    <w:lsdException w:name="Light List Accent 2" w:semiHidden="0" w:uiPriority="61" w:unhideWhenUsed="0"/>
-    <w:lsdException w:name="Light Grid Accent 2" w:semiHidden="0" w:uiPriority="62" w:unhideWhenUsed="0"/>
-    <w:lsdException w:name="Medium Shading 1 Accent 2" w:semiHidden="0" w:uiPriority="63" w:unhideWhenUsed="0"/>
-    <w:lsdException w:name="Medium Shading 2 Accent 2" w:semiHidden="0" w:uiPriority="64" w:unhideWhenUsed="0"/>
-    <w:lsdException w:name="Medium List 1 Accent 2" w:semiHidden="0" w:uiPriority="65" w:unhideWhenUsed="0"/>
-    <w:lsdException w:name="Medium List 2 Accent 2" w:semiHidden="0" w:uiPriority="66" w:unhideWhenUsed="0"/>
-    <w:lsdException w:name="Medium Grid 1 Accent 2" w:semiHidden="0" w:uiPriority="67" w:unhideWhenUsed="0"/>
-    <w:lsdException w:name="Medium Grid 2 Accent 2" w:semiHidden="0" w:uiPriority="68" w:unhideWhenUsed="0"/>
-    <w:lsdException w:name="Medium Grid 3 Accent 2" w:semiHidden="0" w:uiPriority="69" w:unhideWhenUsed="0"/>
-    <w:lsdException w:name="Dark List Accent 2" w:semiHidden="0" w:uiPriority="70" w:unhideWhenUsed="0"/>
-    <w:lsdException w:name="Colorful Shading Accent 2" w:semiHidden="0" w:uiPriority="71" w:unhideWhenUsed="0"/>
-    <w:lsdException w:name="Colorful List Accent 2" w:semiHidden="0" w:uiPriority="72" w:unhideWhenUsed="0"/>
-    <w:lsdException w:name="Colorful Grid Accent 2" w:semiHidden="0" w:uiPriority="73" w:unhideWhenUsed="0"/>
-    <w:lsdException w:name="Light Shading Accent 3" w:semiHidden="0" w:uiPriority="60" w:unhideWhenUsed="0"/>
-    <w:lsdException w:name="Light List Accent 3" w:semiHidden="0" w:uiPriority="61" w:unhideWhenUsed="0"/>
-    <w:lsdException w:name="Light Grid Accent 3" w:semiHidden="0" w:uiPriority="62" w:unhideWhenUsed="0"/>
-    <w:lsdException w:name="Medium Shading 1 Accent 3" w:semiHidden="0" w:uiPriority="63" w:unhideWhenUsed="0"/>
-    <w:lsdException w:name="Medium Shading 2 Accent 3" w:semiHidden="0" w:uiPriority="64" w:unhideWhenUsed="0"/>
-    <w:lsdException w:name="Medium List 1 Accent 3" w:semiHidden="0" w:uiPriority="65" w:unhideWhenUsed="0"/>
-    <w:lsdException w:name="Medium List 2 Accent 3" w:semiHidden="0" w:uiPriority="66" w:unhideWhenUsed="0"/>
-    <w:lsdException w:name="Medium Grid 1 Accent 3" w:semiHidden="0" w:uiPriority="67" w:unhideWhenUsed="0"/>
-    <w:lsdException w:name="Medium Grid 2 Accent 3" w:semiHidden="0" w:uiPriority="68" w:unhideWhenUsed="0"/>
-    <w:lsdException w:name="Medium Grid 3 Accent 3" w:semiHidden="0" w:uiPriority="69" w:unhideWhenUsed="0"/>
-    <w:lsdException w:name="Dark List Accent 3" w:semiHidden="0" w:uiPriority="70" w:unhideWhenUsed="0"/>
-    <w:lsdException w:name="Colorful Shading Accent 3" w:semiHidden="0" w:uiPriority="71" w:unhideWhenUsed="0"/>
-    <w:lsdException w:name="Colorful List Accent 3" w:semiHidden="0" w:uiPriority="72" w:unhideWhenUsed="0"/>
-    <w:lsdException w:name="Colorful Grid Accent 3" w:semiHidden="0" w:uiPriority="73" w:unhideWhenUsed="0"/>
-    <w:lsdException w:name="Light Shading Accent 4" w:semiHidden="0" w:uiPriority="60" w:unhideWhenUsed="0"/>
-    <w:lsdException w:name="Light List Accent 4" w:semiHidden="0" w:uiPriority="61" w:unhideWhenUsed="0"/>
-    <w:lsdException w:name="Light Grid Accent 4" w:semiHidden="0" w:uiPriority="62" w:unhideWhenUsed="0"/>
-    <w:lsdException w:name="Medium Shading 1 Accent 4" w:semiHidden="0" w:uiPriority="63" w:unhideWhenUsed="0"/>
-    <w:lsdException w:name="Medium Shading 2 Accent 4" w:semiHidden="0" w:uiPriority="64" w:unhideWhenUsed="0"/>
-    <w:lsdException w:name="Medium List 1 Accent 4" w:semiHidden="0" w:uiPriority="65" w:unhideWhenUsed="0"/>
-    <w:lsdException w:name="Medium List 2 Accent 4" w:semiHidden="0" w:uiPriority="66" w:unhideWhenUsed="0"/>
-    <w:lsdException w:name="Medium Grid 1 Accent 4" w:semiHidden="0" w:uiPriority="67" w:unhideWhenUsed="0"/>
-    <w:lsdException w:name="Medium Grid 2 Accent 4" w:semiHidden="0" w:uiPriority="68" w:unhideWhenUsed="0"/>
-    <w:lsdException w:name="Medium Grid 3 Accent 4" w:semiHidden="0" w:uiPriority="69" w:unhideWhenUsed="0"/>
-    <w:lsdException w:name="Dark List Accent 4" w:semiHidden="0" w:uiPriority="70" w:unhideWhenUsed="0"/>
-    <w:lsdException w:name="Colorful Shading Accent 4" w:semiHidden="0" w:uiPriority="71" w:unhideWhenUsed="0"/>
-    <w:lsdException w:name="Colorful List Accent 4" w:semiHidden="0" w:uiPriority="72" w:unhideWhenUsed="0"/>
-    <w:lsdException w:name="Colorful Grid Accent 4" w:semiHidden="0" w:uiPriority="73" w:unhideWhenUsed="0"/>
-    <w:lsdException w:name="Light Shading Accent 5" w:semiHidden="0" w:uiPriority="60" w:unhideWhenUsed="0"/>
-    <w:lsdException w:name="Light List Accent 5" w:semiHidden="0" w:uiPriority="61" w:unhideWhenUsed="0"/>
-    <w:lsdException w:name="Light Grid Accent 5" w:semiHidden="0" w:uiPriority="62" w:unhideWhenUsed="0"/>
-    <w:lsdException w:name="Medium Shading 1 Accent 5" w:semiHidden="0" w:uiPriority="63" w:unhideWhenUsed="0"/>
-    <w:lsdException w:name="Medium Shading 2 Accent 5" w:semiHidden="0" w:uiPriority="64" w:unhideWhenUsed="0"/>
-    <w:lsdException w:name="Medium List 1 Accent 5" w:semiHidden="0" w:uiPriority="65" w:unhideWhenUsed="0"/>
-    <w:lsdException w:name="Medium List 2 Accent 5" w:semiHidden="0" w:uiPriority="66" w:unhideWhenUsed="0"/>
-    <w:lsdException w:name="Medium Grid 1 Accent 5" w:semiHidden="0" w:uiPriority="67" w:unhideWhenUsed="0"/>
-    <w:lsdException w:name="Medium Grid 2 Accent 5" w:semiHidden="0" w:uiPriority="68" w:unhideWhenUsed="0"/>
-    <w:lsdException w:name="Medium Grid 3 Accent 5" w:semiHidden="0" w:uiPriority="69" w:unhideWhenUsed="0"/>
-    <w:lsdException w:name="Dark List Accent 5" w:semiHidden="0" w:uiPriority="70" w:unhideWhenUsed="0"/>
-    <w:lsdException w:name="Colorful Shading Accent 5" w:semiHidden="0" w:uiPriority="71" w:unhideWhenUsed="0"/>
-    <w:lsdException w:name="Colorful List Accent 5" w:semiHidden="0" w:uiPriority="72" w:unhideWhenUsed="0"/>
-    <w:lsdException w:name="Colorful Grid Accent 5" w:semiHidden="0" w:uiPriority="73" w:unhideWhenUsed="0"/>
-    <w:lsdException w:name="Light Shading Accent 6" w:semiHidden="0" w:uiPriority="60" w:unhideWhenUsed="0"/>
-    <w:lsdException w:name="Light List Accent 6" w:semiHidden="0" w:uiPriority="61" w:unhideWhenUsed="0"/>
-    <w:lsdException w:name="Light Grid Accent 6" w:semiHidden="0" w:uiPriority="62" w:unhideWhenUsed="0"/>
-    <w:lsdException w:name="Medium Shading 1 Accent 6" w:semiHidden="0" w:uiPriority="63" w:unhideWhenUsed="0"/>
-    <w:lsdException w:name="Medium Shading 2 Accent 6" w:semiHidden="0" w:uiPriority="64" w:unhideWhenUsed="0"/>
-    <w:lsdException w:name="Medium List 1 Accent 6" w:semiHidden="0" w:uiPriority="65" w:unhideWhenUsed="0"/>
-    <w:lsdException w:name="Medium List 2 Accent 6" w:semiHidden="0" w:uiPriority="66" w:unhideWhenUsed="0"/>
-    <w:lsdException w:name="Medium Grid 1 Accent 6" w:semiHidden="0" w:uiPriority="67" w:unhideWhenUsed="0"/>
-    <w:lsdException w:name="Medium Grid 2 Accent 6" w:semiHidden="0" w:uiPriority="68" w:unhideWhenUsed="0"/>
-    <w:lsdException w:name="Medium Grid 3 Accent 6" w:semiHidden="0" w:uiPriority="69" w:unhideWhenUsed="0"/>
-    <w:lsdException w:name="Dark List Accent 6" w:semiHidden="0" w:uiPriority="70" w:unhideWhenUsed="0"/>
-    <w:lsdException w:name="Colorful Shading Accent 6" w:semiHidden="0" w:uiPriority="71" w:unhideWhenUsed="0"/>
-    <w:lsdException w:name="Colorful List Accent 6" w:semiHidden="0" w:uiPriority="72" w:unhideWhenUsed="0"/>
-    <w:lsdException w:name="Colorful Grid Accent 6" w:semiHidden="0" w:uiPriority="73" w:unhideWhenUsed="0"/>
-    <w:lsdException w:name="Subtle Emphasis" w:semiHidden="0" w:uiPriority="19" w:unhideWhenUsed="0" w:qFormat="1"/>
-    <w:lsdException w:name="Intense Emphasis" w:semiHidden="0" w:uiPriority="21" w:unhideWhenUsed="0" w:qFormat="1"/>
-    <w:lsdException w:name="Subtle Reference" w:semiHidden="0" w:uiPriority="31" w:unhideWhenUsed="0" w:qFormat="1"/>
-    <w:lsdException w:name="Intense Reference" w:semiHidden="0" w:uiPriority="32" w:unhideWhenUsed="0" w:qFormat="1"/>
-    <w:lsdException w:name="Book Title" w:semiHidden="0" w:uiPriority="33" w:unhideWhenUsed="0" w:qFormat="1"/>
-    <w:lsdException w:name="Bibliography" w:uiPriority="37"/>
-    <w:lsdException w:name="TOC Heading" w:uiPriority="39" w:qFormat="1"/>
+  <w:latentStyles w:defLockedState="0" w:defUIPriority="99" w:defSemiHidden="0" w:defUnhideWhenUsed="0" w:defQFormat="0" w:count="382">
+    <w:lsdException w:name="Normal" w:uiPriority="0" w:qFormat="1"/>
+    <w:lsdException w:name="heading 1" w:uiPriority="9" w:qFormat="1"/>
+    <w:lsdException w:name="heading 2" w:semiHidden="1" w:uiPriority="9" w:unhideWhenUsed="1" w:qFormat="1"/>
+    <w:lsdException w:name="heading 3" w:semiHidden="1" w:uiPriority="9" w:unhideWhenUsed="1" w:qFormat="1"/>
+    <w:lsdException w:name="heading 4" w:semiHidden="1" w:uiPriority="9" w:unhideWhenUsed="1" w:qFormat="1"/>
+    <w:lsdException w:name="heading 5" w:semiHidden="1" w:uiPriority="9" w:unhideWhenUsed="1" w:qFormat="1"/>
+    <w:lsdException w:name="heading 6" w:semiHidden="1" w:uiPriority="9" w:unhideWhenUsed="1" w:qFormat="1"/>
+    <w:lsdException w:name="heading 7" w:semiHidden="1" w:uiPriority="9" w:unhideWhenUsed="1" w:qFormat="1"/>
+    <w:lsdException w:name="heading 8" w:semiHidden="1" w:uiPriority="9" w:unhideWhenUsed="1" w:qFormat="1"/>
+    <w:lsdException w:name="heading 9" w:semiHidden="1" w:uiPriority="9" w:unhideWhenUsed="1" w:qFormat="1"/>
+    <w:lsdException w:name="index 1" w:semiHidden="1" w:unhideWhenUsed="1"/>
+    <w:lsdException w:name="index 2" w:semiHidden="1" w:unhideWhenUsed="1"/>
+    <w:lsdException w:name="index 3" w:semiHidden="1" w:unhideWhenUsed="1"/>
+    <w:lsdException w:name="index 4" w:semiHidden="1" w:unhideWhenUsed="1"/>
+    <w:lsdException w:name="index 5" w:semiHidden="1" w:unhideWhenUsed="1"/>
+    <w:lsdException w:name="index 6" w:semiHidden="1" w:unhideWhenUsed="1"/>
+    <w:lsdException w:name="index 7" w:semiHidden="1" w:unhideWhenUsed="1"/>
+    <w:lsdException w:name="index 8" w:semiHidden="1" w:unhideWhenUsed="1"/>
+    <w:lsdException w:name="index 9" w:semiHidden="1" w:unhideWhenUsed="1"/>
+    <w:lsdException w:name="toc 1" w:semiHidden="1" w:uiPriority="39" w:unhideWhenUsed="1"/>
+    <w:lsdException w:name="toc 2" w:semiHidden="1" w:uiPriority="39" w:unhideWhenUsed="1"/>
+    <w:lsdException w:name="toc 3" w:semiHidden="1" w:uiPriority="39" w:unhideWhenUsed="1"/>
+    <w:lsdException w:name="toc 4" w:semiHidden="1" w:uiPriority="39" w:unhideWhenUsed="1"/>
+    <w:lsdException w:name="toc 5" w:semiHidden="1" w:uiPriority="39" w:unhideWhenUsed="1"/>
+    <w:lsdException w:name="toc 6" w:semiHidden="1" w:uiPriority="39" w:unhideWhenUsed="1"/>
+    <w:lsdException w:name="toc 7" w:semiHidden="1" w:uiPriority="39" w:unhideWhenUsed="1"/>
+    <w:lsdException w:name="toc 8" w:semiHidden="1" w:uiPriority="39" w:unhideWhenUsed="1"/>
+    <w:lsdException w:name="toc 9" w:semiHidden="1" w:uiPriority="39" w:unhideWhenUsed="1"/>
+    <w:lsdException w:name="Normal Indent" w:semiHidden="1" w:unhideWhenUsed="1"/>
+    <w:lsdException w:name="footnote text" w:semiHidden="1" w:unhideWhenUsed="1"/>
+    <w:lsdException w:name="annotation text" w:semiHidden="1" w:unhideWhenUsed="1"/>
+    <w:lsdException w:name="header" w:semiHidden="1" w:unhideWhenUsed="1"/>
+    <w:lsdException w:name="footer" w:semiHidden="1" w:unhideWhenUsed="1"/>
+    <w:lsdException w:name="index heading" w:semiHidden="1" w:unhideWhenUsed="1"/>
+    <w:lsdException w:name="caption" w:semiHidden="1" w:uiPriority="35" w:unhideWhenUsed="1" w:qFormat="1"/>
+    <w:lsdException w:name="table of figures" w:semiHidden="1" w:unhideWhenUsed="1"/>
+    <w:lsdException w:name="envelope address" w:semiHidden="1" w:unhideWhenUsed="1"/>
+    <w:lsdException w:name="envelope return" w:semiHidden="1" w:unhideWhenUsed="1"/>
+    <w:lsdException w:name="footnote reference" w:semiHidden="1" w:unhideWhenUsed="1"/>
+    <w:lsdException w:name="annotation reference" w:semiHidden="1" w:unhideWhenUsed="1"/>
+    <w:lsdException w:name="line number" w:semiHidden="1" w:unhideWhenUsed="1"/>
+    <w:lsdException w:name="page number" w:semiHidden="1" w:unhideWhenUsed="1"/>
+    <w:lsdException w:name="endnote reference" w:semiHidden="1" w:unhideWhenUsed="1"/>
+    <w:lsdException w:name="endnote text" w:semiHidden="1" w:unhideWhenUsed="1"/>
+    <w:lsdException w:name="table of authorities" w:semiHidden="1" w:unhideWhenUsed="1"/>
+    <w:lsdException w:name="macro" w:semiHidden="1" w:unhideWhenUsed="1"/>
+    <w:lsdException w:name="toa heading" w:semiHidden="1" w:unhideWhenUsed="1"/>
+    <w:lsdException w:name="List" w:semiHidden="1" w:unhideWhenUsed="1"/>
+    <w:lsdException w:name="List Bullet" w:semiHidden="1" w:unhideWhenUsed="1"/>
+    <w:lsdException w:name="List Number" w:semiHidden="1" w:unhideWhenUsed="1"/>
+    <w:lsdException w:name="List 2" w:semiHidden="1" w:unhideWhenUsed="1"/>
+    <w:lsdException w:name="List 3" w:semiHidden="1" w:unhideWhenUsed="1"/>
+    <w:lsdException w:name="List 4" w:semiHidden="1" w:unhideWhenUsed="1"/>
+    <w:lsdException w:name="List 5" w:semiHidden="1" w:unhideWhenUsed="1"/>
+    <w:lsdException w:name="List Bullet 2" w:semiHidden="1" w:unhideWhenUsed="1"/>
+    <w:lsdException w:name="List Bullet 3" w:semiHidden="1" w:unhideWhenUsed="1"/>
+    <w:lsdException w:name="List Bullet 4" w:semiHidden="1" w:unhideWhenUsed="1"/>
+    <w:lsdException w:name="List Bullet 5" w:semiHidden="1" w:unhideWhenUsed="1"/>
+    <w:lsdException w:name="List Number 2" w:semiHidden="1" w:unhideWhenUsed="1"/>
+    <w:lsdException w:name="List Number 3" w:semiHidden="1" w:unhideWhenUsed="1"/>
+    <w:lsdException w:name="List Number 4" w:semiHidden="1" w:unhideWhenUsed="1"/>
+    <w:lsdException w:name="List Number 5" w:semiHidden="1" w:unhideWhenUsed="1"/>
+    <w:lsdException w:name="Title" w:uiPriority="10" w:qFormat="1"/>
+    <w:lsdException w:name="Closing" w:semiHidden="1" w:unhideWhenUsed="1"/>
+    <w:lsdException w:name="Signature" w:semiHidden="1" w:unhideWhenUsed="1"/>
+    <w:lsdException w:name="Default Paragraph Font" w:semiHidden="1" w:uiPriority="1" w:unhideWhenUsed="1"/>
+    <w:lsdException w:name="Body Text" w:semiHidden="1" w:uiPriority="0" w:unhideWhenUsed="1"/>
+    <w:lsdException w:name="Body Text Indent" w:semiHidden="1" w:unhideWhenUsed="1"/>
+    <w:lsdException w:name="List Continue" w:semiHidden="1" w:unhideWhenUsed="1"/>
+    <w:lsdException w:name="List Continue 2" w:semiHidden="1" w:unhideWhenUsed="1"/>
+    <w:lsdException w:name="List Continue 3" w:semiHidden="1" w:unhideWhenUsed="1"/>
+    <w:lsdException w:name="List Continue 4" w:semiHidden="1" w:unhideWhenUsed="1"/>
+    <w:lsdException w:name="List Continue 5" w:semiHidden="1" w:unhideWhenUsed="1"/>
+    <w:lsdException w:name="Message Header" w:semiHidden="1" w:unhideWhenUsed="1"/>
+    <w:lsdException w:name="Subtitle" w:uiPriority="11" w:qFormat="1"/>
+    <w:lsdException w:name="Salutation" w:semiHidden="1" w:unhideWhenUsed="1"/>
+    <w:lsdException w:name="Date" w:semiHidden="1" w:unhideWhenUsed="1"/>
+    <w:lsdException w:name="Body Text First Indent" w:semiHidden="1" w:unhideWhenUsed="1"/>
+    <w:lsdException w:name="Body Text First Indent 2" w:semiHidden="1" w:unhideWhenUsed="1"/>
+    <w:lsdException w:name="Note Heading" w:semiHidden="1" w:unhideWhenUsed="1"/>
+    <w:lsdException w:name="Body Text 2" w:semiHidden="1" w:unhideWhenUsed="1"/>
+    <w:lsdException w:name="Body Text 3" w:semiHidden="1" w:unhideWhenUsed="1"/>
+    <w:lsdException w:name="Body Text Indent 2" w:semiHidden="1" w:unhideWhenUsed="1"/>
+    <w:lsdException w:name="Body Text Indent 3" w:semiHidden="1" w:unhideWhenUsed="1"/>
+    <w:lsdException w:name="Block Text" w:semiHidden="1" w:unhideWhenUsed="1"/>
+    <w:lsdException w:name="Hyperlink" w:semiHidden="1" w:unhideWhenUsed="1"/>
+    <w:lsdException w:name="FollowedHyperlink" w:semiHidden="1" w:unhideWhenUsed="1"/>
+    <w:lsdException w:name="Strong" w:uiPriority="22" w:qFormat="1"/>
+    <w:lsdException w:name="Emphasis" w:uiPriority="20" w:qFormat="1"/>
+    <w:lsdException w:name="Document Map" w:semiHidden="1" w:unhideWhenUsed="1"/>
+    <w:lsdException w:name="Plain Text" w:semiHidden="1" w:unhideWhenUsed="1"/>
+    <w:lsdException w:name="E-mail Signature" w:semiHidden="1" w:unhideWhenUsed="1"/>
+    <w:lsdException w:name="HTML Top of Form" w:semiHidden="1" w:unhideWhenUsed="1"/>
+    <w:lsdException w:name="HTML Bottom of Form" w:semiHidden="1" w:unhideWhenUsed="1"/>
+    <w:lsdException w:name="Normal (Web)" w:semiHidden="1" w:unhideWhenUsed="1"/>
+    <w:lsdException w:name="HTML Acronym" w:semiHidden="1" w:unhideWhenUsed="1"/>
+    <w:lsdException w:name="HTML Address" w:semiHidden="1" w:unhideWhenUsed="1"/>
+    <w:lsdException w:name="HTML Cite" w:semiHidden="1" w:unhideWhenUsed="1"/>
+    <w:lsdException w:name="HTML Code" w:semiHidden="1" w:unhideWhenUsed="1"/>
+    <w:lsdException w:name="HTML Definition" w:semiHidden="1" w:unhideWhenUsed="1"/>
+    <w:lsdException w:name="HTML Keyboard" w:semiHidden="1" w:unhideWhenUsed="1"/>
+    <w:lsdException w:name="HTML Preformatted" w:semiHidden="1" w:unhideWhenUsed="1"/>
+    <w:lsdException w:name="HTML Sample" w:semiHidden="1" w:unhideWhenUsed="1"/>
+    <w:lsdException w:name="HTML Typewriter" w:semiHidden="1" w:unhideWhenUsed="1"/>
+    <w:lsdException w:name="HTML Variable" w:semiHidden="1" w:unhideWhenUsed="1"/>
+    <w:lsdException w:name="Normal Table" w:semiHidden="1" w:unhideWhenUsed="1"/>
+    <w:lsdException w:name="annotation subject" w:semiHidden="1" w:unhideWhenUsed="1"/>
+    <w:lsdException w:name="No List" w:semiHidden="1" w:unhideWhenUsed="1"/>
+    <w:lsdException w:name="Outline List 1" w:semiHidden="1" w:unhideWhenUsed="1"/>
+    <w:lsdException w:name="Outline List 2" w:semiHidden="1" w:unhideWhenUsed="1"/>
+    <w:lsdException w:name="Outline List 3" w:semiHidden="1" w:unhideWhenUsed="1"/>
+    <w:lsdException w:name="Table Simple 1" w:semiHidden="1" w:unhideWhenUsed="1"/>
+    <w:lsdException w:name="Table Simple 2" w:semiHidden="1" w:unhideWhenUsed="1"/>
+    <w:lsdException w:name="Table Simple 3" w:semiHidden="1" w:unhideWhenUsed="1"/>
+    <w:lsdException w:name="Table Classic 1" w:semiHidden="1" w:unhideWhenUsed="1"/>
+    <w:lsdException w:name="Table Classic 2" w:semiHidden="1" w:unhideWhenUsed="1"/>
+    <w:lsdException w:name="Table Classic 3" w:semiHidden="1" w:unhideWhenUsed="1"/>
+    <w:lsdException w:name="Table Classic 4" w:semiHidden="1" w:unhideWhenUsed="1"/>
+    <w:lsdException w:name="Table Colorful 1" w:semiHidden="1" w:unhideWhenUsed="1"/>
+    <w:lsdException w:name="Table Colorful 2" w:semiHidden="1" w:unhideWhenUsed="1"/>
+    <w:lsdException w:name="Table Colorful 3" w:semiHidden="1" w:unhideWhenUsed="1"/>
+    <w:lsdException w:name="Table Columns 1" w:semiHidden="1" w:unhideWhenUsed="1"/>
+    <w:lsdException w:name="Table Columns 2" w:semiHidden="1" w:unhideWhenUsed="1"/>
+    <w:lsdException w:name="Table Columns 3" w:semiHidden="1" w:unhideWhenUsed="1"/>
+    <w:lsdException w:name="Table Columns 4" w:semiHidden="1" w:unhideWhenUsed="1"/>
+    <w:lsdException w:name="Table Columns 5" w:semiHidden="1" w:unhideWhenUsed="1"/>
+    <w:lsdException w:name="Table Grid 1" w:semiHidden="1" w:unhideWhenUsed="1"/>
+    <w:lsdException w:name="Table Grid 2" w:semiHidden="1" w:unhideWhenUsed="1"/>
+    <w:lsdException w:name="Table Grid 3" w:semiHidden="1" w:unhideWhenUsed="1"/>
+    <w:lsdException w:name="Table Grid 4" w:semiHidden="1" w:unhideWhenUsed="1"/>
+    <w:lsdException w:name="Table Grid 5" w:semiHidden="1" w:unhideWhenUsed="1"/>
+    <w:lsdException w:name="Table Grid 6" w:semiHidden="1" w:unhideWhenUsed="1"/>
+    <w:lsdException w:name="Table Grid 7" w:semiHidden="1" w:unhideWhenUsed="1"/>
+    <w:lsdException w:name="Table Grid 8" w:semiHidden="1" w:unhideWhenUsed="1"/>
+    <w:lsdException w:name="Table List 1" w:semiHidden="1" w:unhideWhenUsed="1"/>
+    <w:lsdException w:name="Table List 2" w:semiHidden="1" w:unhideWhenUsed="1"/>
+    <w:lsdException w:name="Table List 3" w:semiHidden="1" w:unhideWhenUsed="1"/>
+    <w:lsdException w:name="Table List 4" w:semiHidden="1" w:unhideWhenUsed="1"/>
+    <w:lsdException w:name="Table List 5" w:semiHidden="1" w:unhideWhenUsed="1"/>
+    <w:lsdException w:name="Table List 6" w:semiHidden="1" w:unhideWhenUsed="1"/>
+    <w:lsdException w:name="Table List 7" w:semiHidden="1" w:unhideWhenUsed="1"/>
+    <w:lsdException w:name="Table List 8" w:semiHidden="1" w:unhideWhenUsed="1"/>
+    <w:lsdException w:name="Table 3D effects 1" w:semiHidden="1" w:unhideWhenUsed="1"/>
+    <w:lsdException w:name="Table 3D effects 2" w:semiHidden="1" w:unhideWhenUsed="1"/>
+    <w:lsdException w:name="Table 3D effects 3" w:semiHidden="1" w:unhideWhenUsed="1"/>
+    <w:lsdException w:name="Table Contemporary" w:semiHidden="1" w:unhideWhenUsed="1"/>
+    <w:lsdException w:name="Table Elegant" w:semiHidden="1" w:unhideWhenUsed="1"/>
+    <w:lsdException w:name="Table Professional" w:semiHidden="1" w:unhideWhenUsed="1"/>
+    <w:lsdException w:name="Table Subtle 1" w:semiHidden="1" w:unhideWhenUsed="1"/>
+    <w:lsdException w:name="Table Subtle 2" w:semiHidden="1" w:unhideWhenUsed="1"/>
+    <w:lsdException w:name="Table Web 1" w:semiHidden="1" w:unhideWhenUsed="1"/>
+    <w:lsdException w:name="Table Web 2" w:semiHidden="1" w:unhideWhenUsed="1"/>
+    <w:lsdException w:name="Table Web 3" w:semiHidden="1" w:unhideWhenUsed="1"/>
+    <w:lsdException w:name="Balloon Text" w:semiHidden="1" w:unhideWhenUsed="1"/>
+    <w:lsdException w:name="Table Grid" w:uiPriority="59"/>
+    <w:lsdException w:name="Table Theme" w:semiHidden="1" w:unhideWhenUsed="1"/>
+    <w:lsdException w:name="Note Level 1" w:semiHidden="1" w:unhideWhenUsed="1"/>
+    <w:lsdException w:name="Note Level 2" w:semiHidden="1" w:unhideWhenUsed="1"/>
+    <w:lsdException w:name="Note Level 3" w:semiHidden="1" w:unhideWhenUsed="1"/>
+    <w:lsdException w:name="Note Level 4" w:semiHidden="1" w:unhideWhenUsed="1"/>
+    <w:lsdException w:name="Note Level 5" w:semiHidden="1" w:unhideWhenUsed="1"/>
+    <w:lsdException w:name="Note Level 6" w:semiHidden="1" w:unhideWhenUsed="1"/>
+    <w:lsdException w:name="Note Level 7" w:semiHidden="1" w:unhideWhenUsed="1"/>
+    <w:lsdException w:name="Note Level 8" w:semiHidden="1" w:unhideWhenUsed="1"/>
+    <w:lsdException w:name="Note Level 9" w:semiHidden="1" w:unhideWhenUsed="1"/>
+    <w:lsdException w:name="Placeholder Text" w:semiHidden="1"/>
+    <w:lsdException w:name="No Spacing" w:uiPriority="1" w:qFormat="1"/>
+    <w:lsdException w:name="Light Shading" w:uiPriority="60"/>
+    <w:lsdException w:name="Light List" w:uiPriority="61"/>
+    <w:lsdException w:name="Light Grid" w:uiPriority="62"/>
+    <w:lsdException w:name="Medium Shading 1" w:uiPriority="63"/>
+    <w:lsdException w:name="Medium Shading 2" w:uiPriority="64"/>
+    <w:lsdException w:name="Medium List 1" w:uiPriority="65"/>
+    <w:lsdException w:name="Medium List 2" w:uiPriority="66"/>
+    <w:lsdException w:name="Medium Grid 1" w:uiPriority="67"/>
+    <w:lsdException w:name="Medium Grid 2" w:uiPriority="68"/>
+    <w:lsdException w:name="Medium Grid 3" w:uiPriority="69"/>
+    <w:lsdException w:name="Dark List" w:uiPriority="70"/>
+    <w:lsdException w:name="Colorful Shading" w:uiPriority="71"/>
+    <w:lsdException w:name="Colorful List" w:uiPriority="72"/>
+    <w:lsdException w:name="Colorful Grid" w:uiPriority="73"/>
+    <w:lsdException w:name="Light Shading Accent 1" w:uiPriority="60"/>
+    <w:lsdException w:name="Light List Accent 1" w:uiPriority="61"/>
+    <w:lsdException w:name="Light Grid Accent 1" w:uiPriority="62"/>
+    <w:lsdException w:name="Medium Shading 1 Accent 1" w:uiPriority="63"/>
+    <w:lsdException w:name="Medium Shading 2 Accent 1" w:uiPriority="64"/>
+    <w:lsdException w:name="Medium List 1 Accent 1" w:uiPriority="65"/>
+    <w:lsdException w:name="Revision" w:semiHidden="1"/>
+    <w:lsdException w:name="List Paragraph" w:uiPriority="34" w:qFormat="1"/>
+    <w:lsdException w:name="Quote" w:uiPriority="29" w:qFormat="1"/>
+    <w:lsdException w:name="Intense Quote" w:uiPriority="30" w:qFormat="1"/>
+    <w:lsdException w:name="Medium List 2 Accent 1" w:uiPriority="66"/>
+    <w:lsdException w:name="Medium Grid 1 Accent 1" w:uiPriority="67"/>
+    <w:lsdException w:name="Medium Grid 2 Accent 1" w:uiPriority="68"/>
+    <w:lsdException w:name="Medium Grid 3 Accent 1" w:uiPriority="69"/>
+    <w:lsdException w:name="Dark List Accent 1" w:uiPriority="70"/>
+    <w:lsdException w:name="Colorful Shading Accent 1" w:uiPriority="71"/>
+    <w:lsdException w:name="Colorful List Accent 1" w:uiPriority="72"/>
+    <w:lsdException w:name="Colorful Grid Accent 1" w:uiPriority="73"/>
+    <w:lsdException w:name="Light Shading Accent 2" w:uiPriority="60"/>
+    <w:lsdException w:name="Light List Accent 2" w:uiPriority="61"/>
+    <w:lsdException w:name="Light Grid Accent 2" w:uiPriority="62"/>
+    <w:lsdException w:name="Medium Shading 1 Accent 2" w:uiPriority="63"/>
+    <w:lsdException w:name="Medium Shading 2 Accent 2" w:uiPriority="64"/>
+    <w:lsdException w:name="Medium List 1 Accent 2" w:uiPriority="65"/>
+    <w:lsdException w:name="Medium List 2 Accent 2" w:uiPriority="66"/>
+    <w:lsdException w:name="Medium Grid 1 Accent 2" w:uiPriority="67"/>
+    <w:lsdException w:name="Medium Grid 2 Accent 2" w:uiPriority="68"/>
+    <w:lsdException w:name="Medium Grid 3 Accent 2" w:uiPriority="69"/>
+    <w:lsdException w:name="Dark List Accent 2" w:uiPriority="70"/>
+    <w:lsdException w:name="Colorful Shading Accent 2" w:uiPriority="71"/>
+    <w:lsdException w:name="Colorful List Accent 2" w:uiPriority="72"/>
+    <w:lsdException w:name="Colorful Grid Accent 2" w:uiPriority="73"/>
+    <w:lsdException w:name="Light Shading Accent 3" w:uiPriority="60"/>
+    <w:lsdException w:name="Light List Accent 3" w:uiPriority="61"/>
+    <w:lsdException w:name="Light Grid Accent 3" w:uiPriority="62"/>
+    <w:lsdException w:name="Medium Shading 1 Accent 3" w:uiPriority="63"/>
+    <w:lsdException w:name="Medium Shading 2 Accent 3" w:uiPriority="64"/>
+    <w:lsdException w:name="Medium List 1 Accent 3" w:uiPriority="65"/>
+    <w:lsdException w:name="Medium List 2 Accent 3" w:uiPriority="66"/>
+    <w:lsdException w:name="Medium Grid 1 Accent 3" w:uiPriority="67"/>
+    <w:lsdException w:name="Medium Grid 2 Accent 3" w:uiPriority="68"/>
+    <w:lsdException w:name="Medium Grid 3 Accent 3" w:uiPriority="69"/>
+    <w:lsdException w:name="Dark List Accent 3" w:uiPriority="70"/>
+    <w:lsdException w:name="Colorful Shading Accent 3" w:uiPriority="71"/>
+    <w:lsdException w:name="Colorful List Accent 3" w:uiPriority="72"/>
+    <w:lsdException w:name="Colorful Grid Accent 3" w:uiPriority="73"/>
+    <w:lsdException w:name="Light Shading Accent 4" w:uiPriority="60"/>
+    <w:lsdException w:name="Light List Accent 4" w:uiPriority="61"/>
+    <w:lsdException w:name="Light Grid Accent 4" w:uiPriority="62"/>
+    <w:lsdException w:name="Medium Shading 1 Accent 4" w:uiPriority="63"/>
+    <w:lsdException w:name="Medium Shading 2 Accent 4" w:uiPriority="64"/>
+    <w:lsdException w:name="Medium List 1 Accent 4" w:uiPriority="65"/>
+    <w:lsdException w:name="Medium List 2 Accent 4" w:uiPriority="66"/>
+    <w:lsdException w:name="Medium Grid 1 Accent 4" w:uiPriority="67"/>
+    <w:lsdException w:name="Medium Grid 2 Accent 4" w:uiPriority="68"/>
+    <w:lsdException w:name="Medium Grid 3 Accent 4" w:uiPriority="69"/>
+    <w:lsdException w:name="Dark List Accent 4" w:uiPriority="70"/>
+    <w:lsdException w:name="Colorful Shading Accent 4" w:uiPriority="71"/>
+    <w:lsdException w:name="Colorful List Accent 4" w:uiPriority="72"/>
+    <w:lsdException w:name="Colorful Grid Accent 4" w:uiPriority="73"/>
+    <w:lsdException w:name="Light Shading Accent 5" w:uiPriority="60"/>
+    <w:lsdException w:name="Light List Accent 5" w:uiPriority="61"/>
+    <w:lsdException w:name="Light Grid Accent 5" w:uiPriority="62"/>
+    <w:lsdException w:name="Medium Shading 1 Accent 5" w:uiPriority="63"/>
+    <w:lsdException w:name="Medium Shading 2 Accent 5" w:uiPriority="64"/>
+    <w:lsdException w:name="Medium List 1 Accent 5" w:uiPriority="65"/>
+    <w:lsdException w:name="Medium List 2 Accent 5" w:uiPriority="66"/>
+    <w:lsdException w:name="Medium Grid 1 Accent 5" w:uiPriority="67"/>
+    <w:lsdException w:name="Medium Grid 2 Accent 5" w:uiPriority="68"/>
+    <w:lsdException w:name="Medium Grid 3 Accent 5" w:uiPriority="69"/>
+    <w:lsdException w:name="Dark List Accent 5" w:uiPriority="70"/>
+    <w:lsdException w:name="Colorful Shading Accent 5" w:uiPriority="71"/>
+    <w:lsdException w:name="Colorful List Accent 5" w:uiPriority="72"/>
+    <w:lsdException w:name="Colorful Grid Accent 5" w:uiPriority="73"/>
+    <w:lsdException w:name="Light Shading Accent 6" w:uiPriority="60"/>
+    <w:lsdException w:name="Light List Accent 6" w:uiPriority="61"/>
+    <w:lsdException w:name="Light Grid Accent 6" w:uiPriority="62"/>
+    <w:lsdException w:name="Medium Shading 1 Accent 6" w:uiPriority="63"/>
+    <w:lsdException w:name="Medium Shading 2 Accent 6" w:uiPriority="64"/>
+    <w:lsdException w:name="Medium List 1 Accent 6" w:uiPriority="65"/>
+    <w:lsdException w:name="Medium List 2 Accent 6" w:uiPriority="66"/>
+    <w:lsdException w:name="Medium Grid 1 Accent 6" w:uiPriority="67"/>
+    <w:lsdException w:name="Medium Grid 2 Accent 6" w:uiPriority="68"/>
+    <w:lsdException w:name="Medium Grid 3 Accent 6" w:uiPriority="69"/>
+    <w:lsdException w:name="Dark List Accent 6" w:uiPriority="70"/>
+    <w:lsdException w:name="Colorful Shading Accent 6" w:uiPriority="71"/>
+    <w:lsdException w:name="Colorful List Accent 6" w:uiPriority="72"/>
+    <w:lsdException w:name="Colorful Grid Accent 6" w:uiPriority="73"/>
+    <w:lsdException w:name="Subtle Emphasis" w:uiPriority="19" w:qFormat="1"/>
+    <w:lsdException w:name="Intense Emphasis" w:uiPriority="21" w:qFormat="1"/>
+    <w:lsdException w:name="Subtle Reference" w:uiPriority="31" w:qFormat="1"/>
+    <w:lsdException w:name="Intense Reference" w:uiPriority="32" w:qFormat="1"/>
+    <w:lsdException w:name="Book Title" w:uiPriority="33" w:qFormat="1"/>
+    <w:lsdException w:name="Bibliography" w:semiHidden="1" w:uiPriority="37" w:unhideWhenUsed="1"/>
+    <w:lsdException w:name="TOC Heading" w:semiHidden="1" w:uiPriority="39" w:unhideWhenUsed="1" w:qFormat="1"/>
+    <w:lsdException w:name="Plain Table 1" w:uiPriority="41"/>
+    <w:lsdException w:name="Plain Table 2" w:uiPriority="42"/>
+    <w:lsdException w:name="Plain Table 3" w:uiPriority="43"/>
+    <w:lsdException w:name="Plain Table 4" w:uiPriority="44"/>
+    <w:lsdException w:name="Plain Table 5" w:uiPriority="45"/>
+    <w:lsdException w:name="Grid Table Light" w:uiPriority="40"/>
+    <w:lsdException w:name="Grid Table 1 Light" w:uiPriority="46"/>
+    <w:lsdException w:name="Grid Table 2" w:uiPriority="47"/>
+    <w:lsdException w:name="Grid Table 3" w:uiPriority="48"/>
+    <w:lsdException w:name="Grid Table 4" w:uiPriority="49"/>
+    <w:lsdException w:name="Grid Table 5 Dark" w:uiPriority="50"/>
+    <w:lsdException w:name="Grid Table 6 Colorful" w:uiPriority="51"/>
+    <w:lsdException w:name="Grid Table 7 Colorful" w:uiPriority="52"/>
+    <w:lsdException w:name="Grid Table 1 Light Accent 1" w:uiPriority="46"/>
+    <w:lsdException w:name="Grid Table 2 Accent 1" w:uiPriority="47"/>
+    <w:lsdException w:name="Grid Table 3 Accent 1" w:uiPriority="48"/>
+    <w:lsdException w:name="Grid Table 4 Accent 1" w:uiPriority="49"/>
+    <w:lsdException w:name="Grid Table 5 Dark Accent 1" w:uiPriority="50"/>
+    <w:lsdException w:name="Grid Table 6 Colorful Accent 1" w:uiPriority="51"/>
+    <w:lsdException w:name="Grid Table 7 Colorful Accent 1" w:uiPriority="52"/>
+    <w:lsdException w:name="Grid Table 1 Light Accent 2" w:uiPriority="46"/>
+    <w:lsdException w:name="Grid Table 2 Accent 2" w:uiPriority="47"/>
+    <w:lsdException w:name="Grid Table 3 Accent 2" w:uiPriority="48"/>
+    <w:lsdException w:name="Grid Table 4 Accent 2" w:uiPriority="49"/>
+    <w:lsdException w:name="Grid Table 5 Dark Accent 2" w:uiPriority="50"/>
+    <w:lsdException w:name="Grid Table 6 Colorful Accent 2" w:uiPriority="51"/>
+    <w:lsdException w:name="Grid Table 7 Colorful Accent 2" w:uiPriority="52"/>
+    <w:lsdException w:name="Grid Table 1 Light Accent 3" w:uiPriority="46"/>
+    <w:lsdException w:name="Grid Table 2 Accent 3" w:uiPriority="47"/>
+    <w:lsdException w:name="Grid Table 3 Accent 3" w:uiPriority="48"/>
+    <w:lsdException w:name="Grid Table 4 Accent 3" w:uiPriority="49"/>
+    <w:lsdException w:name="Grid Table 5 Dark Accent 3" w:uiPriority="50"/>
+    <w:lsdException w:name="Grid Table 6 Colorful Accent 3" w:uiPriority="51"/>
+    <w:lsdException w:name="Grid Table 7 Colorful Accent 3" w:uiPriority="52"/>
+    <w:lsdException w:name="Grid Table 1 Light Accent 4" w:uiPriority="46"/>
+    <w:lsdException w:name="Grid Table 2 Accent 4" w:uiPriority="47"/>
+    <w:lsdException w:name="Grid Table 3 Accent 4" w:uiPriority="48"/>
+    <w:lsdException w:name="Grid Table 4 Accent 4" w:uiPriority="49"/>
+    <w:lsdException w:name="Grid Table 5 Dark Accent 4" w:uiPriority="50"/>
+    <w:lsdException w:name="Grid Table 6 Colorful Accent 4" w:uiPriority="51"/>
+    <w:lsdException w:name="Grid Table 7 Colorful Accent 4" w:uiPriority="52"/>
+    <w:lsdException w:name="Grid Table 1 Light Accent 5" w:uiPriority="46"/>
+    <w:lsdException w:name="Grid Table 2 Accent 5" w:uiPriority="47"/>
+    <w:lsdException w:name="Grid Table 3 Accent 5" w:uiPriority="48"/>
+    <w:lsdException w:name="Grid Table 4 Accent 5" w:uiPriority="49"/>
+    <w:lsdException w:name="Grid Table 5 Dark Accent 5" w:uiPriority="50"/>
+    <w:lsdException w:name="Grid Table 6 Colorful Accent 5" w:uiPriority="51"/>
+    <w:lsdException w:name="Grid Table 7 Colorful Accent 5" w:uiPriority="52"/>
+    <w:lsdException w:name="Grid Table 1 Light Accent 6" w:uiPriority="46"/>
+    <w:lsdException w:name="Grid Table 2 Accent 6" w:uiPriority="47"/>
+    <w:lsdException w:name="Grid Table 3 Accent 6" w:uiPriority="48"/>
+    <w:lsdException w:name="Grid Table 4 Accent 6" w:uiPriority="49"/>
+    <w:lsdException w:name="Grid Table 5 Dark Accent 6" w:uiPriority="50"/>
+    <w:lsdException w:name="Grid Table 6 Colorful Accent 6" w:uiPriority="51"/>
+    <w:lsdException w:name="Grid Table 7 Colorful Accent 6" w:uiPriority="52"/>
+    <w:lsdException w:name="List Table 1 Light" w:uiPriority="46"/>
+    <w:lsdException w:name="List Table 2" w:uiPriority="47"/>
+    <w:lsdException w:name="List Table 3" w:uiPriority="48"/>
+    <w:lsdException w:name="List Table 4" w:uiPriority="49"/>
+    <w:lsdException w:name="List Table 5 Dark" w:uiPriority="50"/>
+    <w:lsdException w:name="List Table 6 Colorful" w:uiPriority="51"/>
+    <w:lsdException w:name="List Table 7 Colorful" w:uiPriority="52"/>
+    <w:lsdException w:name="List Table 1 Light Accent 1" w:uiPriority="46"/>
+    <w:lsdException w:name="List Table 2 Accent 1" w:uiPriority="47"/>
+    <w:lsdException w:name="List Table 3 Accent 1" w:uiPriority="48"/>
+    <w:lsdException w:name="List Table 4 Accent 1" w:uiPriority="49"/>
+    <w:lsdException w:name="List Table 5 Dark Accent 1" w:uiPriority="50"/>
+    <w:lsdException w:name="List Table 6 Colorful Accent 1" w:uiPriority="51"/>
+    <w:lsdException w:name="List Table 7 Colorful Accent 1" w:uiPriority="52"/>
+    <w:lsdException w:name="List Table 1 Light Accent 2" w:uiPriority="46"/>
+    <w:lsdException w:name="List Table 2 Accent 2" w:uiPriority="47"/>
+    <w:lsdException w:name="List Table 3 Accent 2" w:uiPriority="48"/>
+    <w:lsdException w:name="List Table 4 Accent 2" w:uiPriority="49"/>
+    <w:lsdException w:name="List Table 5 Dark Accent 2" w:uiPriority="50"/>
+    <w:lsdException w:name="List Table 6 Colorful Accent 2" w:uiPriority="51"/>
+    <w:lsdException w:name="List Table 7 Colorful Accent 2" w:uiPriority="52"/>
+    <w:lsdException w:name="List Table 1 Light Accent 3" w:uiPriority="46"/>
+    <w:lsdException w:name="List Table 2 Accent 3" w:uiPriority="47"/>
+    <w:lsdException w:name="List Table 3 Accent 3" w:uiPriority="48"/>
+    <w:lsdException w:name="List Table 4 Accent 3" w:uiPriority="49"/>
+    <w:lsdException w:name="List Table 5 Dark Accent 3" w:uiPriority="50"/>
+    <w:lsdException w:name="List Table 6 Colorful Accent 3" w:uiPriority="51"/>
+    <w:lsdException w:name="List Table 7 Colorful Accent 3" w:uiPriority="52"/>
+    <w:lsdException w:name="List Table 1 Light Accent 4" w:uiPriority="46"/>
+    <w:lsdException w:name="List Table 2 Accent 4" w:uiPriority="47"/>
+    <w:lsdException w:name="List Table 3 Accent 4" w:uiPriority="48"/>
+    <w:lsdException w:name="List Table 4 Accent 4" w:uiPriority="49"/>
+    <w:lsdException w:name="List Table 5 Dark Accent 4" w:uiPriority="50"/>
+    <w:lsdException w:name="List Table 6 Colorful Accent 4" w:uiPriority="51"/>
+    <w:lsdException w:name="List Table 7 Colorful Accent 4" w:uiPriority="52"/>
+    <w:lsdException w:name="List Table 1 Light Accent 5" w:uiPriority="46"/>
+    <w:lsdException w:name="List Table 2 Accent 5" w:uiPriority="47"/>
+    <w:lsdException w:name="List Table 3 Accent 5" w:uiPriority="48"/>
+    <w:lsdException w:name="List Table 4 Accent 5" w:uiPriority="49"/>
+    <w:lsdException w:name="List Table 5 Dark Accent 5" w:uiPriority="50"/>
+    <w:lsdException w:name="List Table 6 Colorful Accent 5" w:uiPriority="51"/>
+    <w:lsdException w:name="List Table 7 Colorful Accent 5" w:uiPriority="52"/>
+    <w:lsdException w:name="List Table 1 Light Accent 6" w:uiPriority="46"/>
+    <w:lsdException w:name="List Table 2 Accent 6" w:uiPriority="47"/>
+    <w:lsdException w:name="List Table 3 Accent 6" w:uiPriority="48"/>
+    <w:lsdException w:name="List Table 4 Accent 6" w:uiPriority="49"/>
+    <w:lsdException w:name="List Table 5 Dark Accent 6" w:uiPriority="50"/>
+    <w:lsdException w:name="List Table 6 Colorful Accent 6" w:uiPriority="51"/>
+    <w:lsdException w:name="List Table 7 Colorful Accent 6" w:uiPriority="52"/>
+    <w:lsdException w:name="Mention" w:semiHidden="1" w:unhideWhenUsed="1"/>
+    <w:lsdException w:name="Smart Hyperlink" w:semiHidden="1" w:unhideWhenUsed="1"/>
   </w:latentStyles>
-  <w:style w:type="paragraph" w:default="1" w:styleId="a">
+  <w:style w:type="paragraph" w:default="1" w:styleId="Normal">
     <w:name w:val="Normal"/>
     <w:rsid w:val="002D4C1D"/>
     <w:pPr>
@@ -1439,9 +1609,9 @@
       <w:lang w:eastAsia="zh-CN" w:bidi="hi-IN"/>
     </w:rPr>
   </w:style>
-  <w:style w:type="paragraph" w:styleId="1">
+  <w:style w:type="paragraph" w:styleId="Heading1">
     <w:name w:val="heading 1"/>
-    <w:basedOn w:val="a0"/>
+    <w:basedOn w:val="a"/>
     <w:rsid w:val="002D4C1D"/>
     <w:pPr>
       <w:outlineLvl w:val="0"/>
@@ -1453,9 +1623,9 @@
       <w:szCs w:val="32"/>
     </w:rPr>
   </w:style>
-  <w:style w:type="paragraph" w:styleId="2">
+  <w:style w:type="paragraph" w:styleId="Heading2">
     <w:name w:val="heading 2"/>
-    <w:basedOn w:val="a0"/>
+    <w:basedOn w:val="a"/>
     <w:rsid w:val="002D4C1D"/>
     <w:pPr>
       <w:outlineLvl w:val="1"/>
@@ -1467,9 +1637,9 @@
       <w:iCs/>
     </w:rPr>
   </w:style>
-  <w:style w:type="paragraph" w:styleId="3">
+  <w:style w:type="paragraph" w:styleId="Heading3">
     <w:name w:val="heading 3"/>
-    <w:basedOn w:val="a0"/>
+    <w:basedOn w:val="a"/>
     <w:rsid w:val="002D4C1D"/>
     <w:pPr>
       <w:outlineLvl w:val="2"/>
@@ -1479,13 +1649,13 @@
       <w:bCs/>
     </w:rPr>
   </w:style>
-  <w:style w:type="character" w:default="1" w:styleId="a1">
+  <w:style w:type="character" w:default="1" w:styleId="DefaultParagraphFont">
     <w:name w:val="Default Paragraph Font"/>
     <w:uiPriority w:val="1"/>
     <w:semiHidden/>
     <w:unhideWhenUsed/>
   </w:style>
-  <w:style w:type="table" w:default="1" w:styleId="a2">
+  <w:style w:type="table" w:default="1" w:styleId="TableNormal">
     <w:name w:val="Normal Table"/>
     <w:uiPriority w:val="99"/>
     <w:semiHidden/>
@@ -1500,7 +1670,7 @@
       </w:tblCellMar>
     </w:tblPr>
   </w:style>
-  <w:style w:type="numbering" w:default="1" w:styleId="a3">
+  <w:style w:type="numbering" w:default="1" w:styleId="NoList">
     <w:name w:val="No List"/>
     <w:uiPriority w:val="99"/>
     <w:semiHidden/>
@@ -1513,10 +1683,10 @@
       <w:u w:val="none"/>
     </w:rPr>
   </w:style>
-  <w:style w:type="paragraph" w:customStyle="1" w:styleId="a0">
+  <w:style w:type="paragraph" w:customStyle="1" w:styleId="a">
     <w:name w:val="Заголовок"/>
-    <w:basedOn w:val="a"/>
-    <w:next w:val="a4"/>
+    <w:basedOn w:val="Normal"/>
+    <w:next w:val="BodyText"/>
     <w:rsid w:val="002D4C1D"/>
     <w:pPr>
       <w:keepNext/>
@@ -1528,22 +1698,23 @@
       <w:szCs w:val="28"/>
     </w:rPr>
   </w:style>
-  <w:style w:type="paragraph" w:styleId="a4">
+  <w:style w:type="paragraph" w:styleId="BodyText">
     <w:name w:val="Body Text"/>
-    <w:basedOn w:val="a"/>
+    <w:basedOn w:val="Normal"/>
+    <w:link w:val="BodyTextChar"/>
     <w:rsid w:val="002D4C1D"/>
     <w:pPr>
       <w:spacing w:after="120"/>
     </w:pPr>
   </w:style>
-  <w:style w:type="paragraph" w:styleId="a5">
+  <w:style w:type="paragraph" w:styleId="List">
     <w:name w:val="List"/>
-    <w:basedOn w:val="a4"/>
+    <w:basedOn w:val="BodyText"/>
     <w:rsid w:val="002D4C1D"/>
   </w:style>
-  <w:style w:type="paragraph" w:styleId="a6">
+  <w:style w:type="paragraph" w:styleId="Title">
     <w:name w:val="Title"/>
-    <w:basedOn w:val="a"/>
+    <w:basedOn w:val="Normal"/>
     <w:rsid w:val="002D4C1D"/>
     <w:pPr>
       <w:suppressLineNumbers/>
@@ -1554,17 +1725,17 @@
       <w:iCs/>
     </w:rPr>
   </w:style>
-  <w:style w:type="paragraph" w:styleId="a7">
+  <w:style w:type="paragraph" w:styleId="IndexHeading">
     <w:name w:val="index heading"/>
-    <w:basedOn w:val="a"/>
+    <w:basedOn w:val="Normal"/>
     <w:rsid w:val="002D4C1D"/>
     <w:pPr>
       <w:suppressLineNumbers/>
     </w:pPr>
   </w:style>
-  <w:style w:type="paragraph" w:customStyle="1" w:styleId="a8">
+  <w:style w:type="paragraph" w:customStyle="1" w:styleId="a0">
     <w:name w:val="Заглавие"/>
-    <w:basedOn w:val="a"/>
+    <w:basedOn w:val="Normal"/>
     <w:rsid w:val="002D4C1D"/>
     <w:pPr>
       <w:tabs>
@@ -1580,18 +1751,18 @@
       <w:szCs w:val="20"/>
     </w:rPr>
   </w:style>
-  <w:style w:type="paragraph" w:styleId="a9">
+  <w:style w:type="paragraph" w:styleId="BlockText">
     <w:name w:val="Block Text"/>
-    <w:basedOn w:val="a"/>
+    <w:basedOn w:val="Normal"/>
     <w:rsid w:val="002D4C1D"/>
     <w:pPr>
       <w:spacing w:after="283"/>
       <w:ind w:left="567" w:right="567"/>
     </w:pPr>
   </w:style>
-  <w:style w:type="paragraph" w:styleId="aa">
+  <w:style w:type="paragraph" w:styleId="Subtitle">
     <w:name w:val="Subtitle"/>
-    <w:basedOn w:val="a0"/>
+    <w:basedOn w:val="a"/>
     <w:rsid w:val="002D4C1D"/>
     <w:pPr>
       <w:jc w:val="center"/>
@@ -1601,18 +1772,18 @@
       <w:iCs/>
     </w:rPr>
   </w:style>
-  <w:style w:type="paragraph" w:styleId="ab">
+  <w:style w:type="paragraph" w:styleId="ListParagraph">
     <w:name w:val="List Paragraph"/>
-    <w:basedOn w:val="a"/>
+    <w:basedOn w:val="Normal"/>
     <w:rsid w:val="002D4C1D"/>
     <w:pPr>
       <w:ind w:left="720"/>
       <w:contextualSpacing/>
     </w:pPr>
   </w:style>
-  <w:style w:type="paragraph" w:customStyle="1" w:styleId="ac">
+  <w:style w:type="paragraph" w:customStyle="1" w:styleId="a1">
     <w:name w:val="Текст в заданном формате"/>
-    <w:basedOn w:val="a"/>
+    <w:basedOn w:val="Normal"/>
     <w:rsid w:val="002D4C1D"/>
     <w:pPr>
       <w:spacing w:after="0"/>
@@ -1638,20 +1809,20 @@
       <w:lang w:eastAsia="ar-SA" w:bidi="hi-IN"/>
     </w:rPr>
   </w:style>
-  <w:style w:type="paragraph" w:customStyle="1" w:styleId="ad">
+  <w:style w:type="paragraph" w:customStyle="1" w:styleId="a2">
     <w:name w:val="Содержимое таблицы"/>
-    <w:basedOn w:val="a"/>
+    <w:basedOn w:val="Normal"/>
     <w:rsid w:val="002D4C1D"/>
   </w:style>
-  <w:style w:type="paragraph" w:styleId="ae">
+  <w:style w:type="paragraph" w:styleId="Header">
     <w:name w:val="header"/>
-    <w:basedOn w:val="a"/>
+    <w:basedOn w:val="Normal"/>
     <w:rsid w:val="002D4C1D"/>
   </w:style>
-  <w:style w:type="paragraph" w:styleId="af">
+  <w:style w:type="paragraph" w:styleId="Footer">
     <w:name w:val="footer"/>
-    <w:basedOn w:val="a"/>
-    <w:link w:val="af0"/>
+    <w:basedOn w:val="Normal"/>
+    <w:link w:val="FooterChar"/>
     <w:uiPriority w:val="99"/>
     <w:unhideWhenUsed/>
     <w:rsid w:val="004547C2"/>
@@ -1667,10 +1838,10 @@
       <w:szCs w:val="21"/>
     </w:rPr>
   </w:style>
-  <w:style w:type="character" w:customStyle="1" w:styleId="af0">
-    <w:name w:val="Нижний колонтитул Знак"/>
-    <w:basedOn w:val="a1"/>
-    <w:link w:val="af"/>
+  <w:style w:type="character" w:customStyle="1" w:styleId="FooterChar">
+    <w:name w:val="Footer Char"/>
+    <w:basedOn w:val="DefaultParagraphFont"/>
+    <w:link w:val="Footer"/>
     <w:uiPriority w:val="99"/>
     <w:rsid w:val="004547C2"/>
     <w:rPr>
@@ -1681,9 +1852,9 @@
       <w:lang w:eastAsia="zh-CN" w:bidi="hi-IN"/>
     </w:rPr>
   </w:style>
-  <w:style w:type="paragraph" w:styleId="af1">
+  <w:style w:type="paragraph" w:styleId="NormalWeb">
     <w:name w:val="Normal (Web)"/>
-    <w:basedOn w:val="a"/>
+    <w:basedOn w:val="Normal"/>
     <w:uiPriority w:val="99"/>
     <w:unhideWhenUsed/>
     <w:rsid w:val="00787565"/>
@@ -1698,9 +1869,9 @@
       <w:lang w:eastAsia="ru-RU" w:bidi="ar-SA"/>
     </w:rPr>
   </w:style>
-  <w:style w:type="character" w:styleId="HTML">
+  <w:style w:type="character" w:styleId="HTMLTypewriter">
     <w:name w:val="HTML Typewriter"/>
-    <w:basedOn w:val="a1"/>
+    <w:basedOn w:val="DefaultParagraphFont"/>
     <w:uiPriority w:val="99"/>
     <w:semiHidden/>
     <w:unhideWhenUsed/>
@@ -1711,10 +1882,10 @@
       <w:szCs w:val="20"/>
     </w:rPr>
   </w:style>
-  <w:style w:type="paragraph" w:styleId="af2">
+  <w:style w:type="paragraph" w:styleId="BalloonText">
     <w:name w:val="Balloon Text"/>
-    <w:basedOn w:val="a"/>
-    <w:link w:val="af3"/>
+    <w:basedOn w:val="Normal"/>
+    <w:link w:val="BalloonTextChar"/>
     <w:uiPriority w:val="99"/>
     <w:semiHidden/>
     <w:unhideWhenUsed/>
@@ -1728,10 +1899,10 @@
       <w:szCs w:val="14"/>
     </w:rPr>
   </w:style>
-  <w:style w:type="character" w:customStyle="1" w:styleId="af3">
-    <w:name w:val="Текст выноски Знак"/>
-    <w:basedOn w:val="a1"/>
-    <w:link w:val="af2"/>
+  <w:style w:type="character" w:customStyle="1" w:styleId="BalloonTextChar">
+    <w:name w:val="Balloon Text Char"/>
+    <w:basedOn w:val="DefaultParagraphFont"/>
+    <w:link w:val="BalloonText"/>
     <w:uiPriority w:val="99"/>
     <w:semiHidden/>
     <w:rsid w:val="00775EBC"/>
@@ -1743,15 +1914,16 @@
       <w:lang w:eastAsia="zh-CN" w:bidi="hi-IN"/>
     </w:rPr>
   </w:style>
-  <w:style w:type="table" w:styleId="af4">
+  <w:style w:type="table" w:styleId="TableGrid">
     <w:name w:val="Table Grid"/>
-    <w:basedOn w:val="a2"/>
+    <w:basedOn w:val="TableNormal"/>
     <w:uiPriority w:val="59"/>
     <w:rsid w:val="00863784"/>
     <w:pPr>
       <w:spacing w:after="0" w:line="240" w:lineRule="auto"/>
     </w:pPr>
     <w:tblPr>
+      <w:tblInd w:w="0" w:type="dxa"/>
       <w:tblBorders>
         <w:top w:val="single" w:sz="4" w:space="0" w:color="auto"/>
         <w:left w:val="single" w:sz="4" w:space="0" w:color="auto"/>
@@ -1760,175 +1932,19 @@
         <w:insideH w:val="single" w:sz="4" w:space="0" w:color="auto"/>
         <w:insideV w:val="single" w:sz="4" w:space="0" w:color="auto"/>
       </w:tblBorders>
+      <w:tblCellMar>
+        <w:top w:w="0" w:type="dxa"/>
+        <w:left w:w="108" w:type="dxa"/>
+        <w:bottom w:w="0" w:type="dxa"/>
+        <w:right w:w="108" w:type="dxa"/>
+      </w:tblCellMar>
     </w:tblPr>
   </w:style>
-</w:styles>
-</file>
-
-<file path=word/stylesWithEffects.xml><?xml version="1.0" encoding="utf-8"?>
-<w:styles xmlns:wpc="http://schemas.microsoft.com/office/word/2010/wordprocessingCanvas" xmlns:mc="http://schemas.openxmlformats.org/markup-compatibility/2006" xmlns:o="urn:schemas-microsoft-com:office:office" xmlns:r="http://schemas.openxmlformats.org/officeDocument/2006/relationships" xmlns:m="http://schemas.openxmlformats.org/officeDocument/2006/math" xmlns:v="urn:schemas-microsoft-com:vml" xmlns:wp14="http://schemas.microsoft.com/office/word/2010/wordprocessingDrawing" xmlns:wp="http://schemas.openxmlformats.org/drawingml/2006/wordprocessingDrawing" xmlns:w10="urn:schemas-microsoft-com:office:word" xmlns:w="http://schemas.openxmlformats.org/wordprocessingml/2006/main" xmlns:w14="http://schemas.microsoft.com/office/word/2010/wordml" xmlns:wpg="http://schemas.microsoft.com/office/word/2010/wordprocessingGroup" xmlns:wpi="http://schemas.microsoft.com/office/word/2010/wordprocessingInk" xmlns:wne="http://schemas.microsoft.com/office/word/2006/wordml" xmlns:wps="http://schemas.microsoft.com/office/word/2010/wordprocessingShape" mc:Ignorable="w14 wp14">
-  <w:docDefaults>
-    <w:rPrDefault>
-      <w:rPr>
-        <w:rFonts w:asciiTheme="minorHAnsi" w:eastAsiaTheme="minorEastAsia" w:hAnsiTheme="minorHAnsi" w:cstheme="minorBidi"/>
-        <w:sz w:val="22"/>
-        <w:szCs w:val="22"/>
-        <w:lang w:val="ru-RU" w:eastAsia="ru-RU" w:bidi="ar-SA"/>
-      </w:rPr>
-    </w:rPrDefault>
-    <w:pPrDefault>
-      <w:pPr>
-        <w:spacing w:after="200" w:line="276" w:lineRule="auto"/>
-      </w:pPr>
-    </w:pPrDefault>
-  </w:docDefaults>
-  <w:latentStyles w:defLockedState="0" w:defUIPriority="99" w:defSemiHidden="1" w:defUnhideWhenUsed="1" w:defQFormat="0" w:count="267">
-    <w:lsdException w:name="Normal" w:semiHidden="0" w:uiPriority="0" w:unhideWhenUsed="0" w:qFormat="1"/>
-    <w:lsdException w:name="heading 1" w:semiHidden="0" w:uiPriority="9" w:unhideWhenUsed="0" w:qFormat="1"/>
-    <w:lsdException w:name="heading 2" w:uiPriority="9" w:qFormat="1"/>
-    <w:lsdException w:name="heading 3" w:uiPriority="9" w:qFormat="1"/>
-    <w:lsdException w:name="heading 4" w:uiPriority="9" w:qFormat="1"/>
-    <w:lsdException w:name="heading 5" w:uiPriority="9" w:qFormat="1"/>
-    <w:lsdException w:name="heading 6" w:uiPriority="9" w:qFormat="1"/>
-    <w:lsdException w:name="heading 7" w:uiPriority="9" w:qFormat="1"/>
-    <w:lsdException w:name="heading 8" w:uiPriority="9" w:qFormat="1"/>
-    <w:lsdException w:name="heading 9" w:uiPriority="9" w:qFormat="1"/>
-    <w:lsdException w:name="toc 1" w:uiPriority="39"/>
-    <w:lsdException w:name="toc 2" w:uiPriority="39"/>
-    <w:lsdException w:name="toc 3" w:uiPriority="39"/>
-    <w:lsdException w:name="toc 4" w:uiPriority="39"/>
-    <w:lsdException w:name="toc 5" w:uiPriority="39"/>
-    <w:lsdException w:name="toc 6" w:uiPriority="39"/>
-    <w:lsdException w:name="toc 7" w:uiPriority="39"/>
-    <w:lsdException w:name="toc 8" w:uiPriority="39"/>
-    <w:lsdException w:name="toc 9" w:uiPriority="39"/>
-    <w:lsdException w:name="caption" w:uiPriority="35" w:qFormat="1"/>
-    <w:lsdException w:name="Title" w:semiHidden="0" w:uiPriority="10" w:unhideWhenUsed="0" w:qFormat="1"/>
-    <w:lsdException w:name="Default Paragraph Font" w:uiPriority="1"/>
-    <w:lsdException w:name="Body Text" w:uiPriority="0"/>
-    <w:lsdException w:name="Subtitle" w:semiHidden="0" w:uiPriority="11" w:unhideWhenUsed="0" w:qFormat="1"/>
-    <w:lsdException w:name="Strong" w:semiHidden="0" w:uiPriority="22" w:unhideWhenUsed="0" w:qFormat="1"/>
-    <w:lsdException w:name="Emphasis" w:semiHidden="0" w:uiPriority="20" w:unhideWhenUsed="0" w:qFormat="1"/>
-    <w:lsdException w:name="Table Grid" w:semiHidden="0" w:uiPriority="59" w:unhideWhenUsed="0"/>
-    <w:lsdException w:name="Placeholder Text" w:unhideWhenUsed="0"/>
-    <w:lsdException w:name="No Spacing" w:semiHidden="0" w:uiPriority="1" w:unhideWhenUsed="0" w:qFormat="1"/>
-    <w:lsdException w:name="Light Shading" w:semiHidden="0" w:uiPriority="60" w:unhideWhenUsed="0"/>
-    <w:lsdException w:name="Light List" w:semiHidden="0" w:uiPriority="61" w:unhideWhenUsed="0"/>
-    <w:lsdException w:name="Light Grid" w:semiHidden="0" w:uiPriority="62" w:unhideWhenUsed="0"/>
-    <w:lsdException w:name="Medium Shading 1" w:semiHidden="0" w:uiPriority="63" w:unhideWhenUsed="0"/>
-    <w:lsdException w:name="Medium Shading 2" w:semiHidden="0" w:uiPriority="64" w:unhideWhenUsed="0"/>
-    <w:lsdException w:name="Medium List 1" w:semiHidden="0" w:uiPriority="65" w:unhideWhenUsed="0"/>
-    <w:lsdException w:name="Medium List 2" w:semiHidden="0" w:uiPriority="66" w:unhideWhenUsed="0"/>
-    <w:lsdException w:name="Medium Grid 1" w:semiHidden="0" w:uiPriority="67" w:unhideWhenUsed="0"/>
-    <w:lsdException w:name="Medium Grid 2" w:semiHidden="0" w:uiPriority="68" w:unhideWhenUsed="0"/>
-    <w:lsdException w:name="Medium Grid 3" w:semiHidden="0" w:uiPriority="69" w:unhideWhenUsed="0"/>
-    <w:lsdException w:name="Dark List" w:semiHidden="0" w:uiPriority="70" w:unhideWhenUsed="0"/>
-    <w:lsdException w:name="Colorful Shading" w:semiHidden="0" w:uiPriority="71" w:unhideWhenUsed="0"/>
-    <w:lsdException w:name="Colorful List" w:semiHidden="0" w:uiPriority="72" w:unhideWhenUsed="0"/>
-    <w:lsdException w:name="Colorful Grid" w:semiHidden="0" w:uiPriority="73" w:unhideWhenUsed="0"/>
-    <w:lsdException w:name="Light Shading Accent 1" w:semiHidden="0" w:uiPriority="60" w:unhideWhenUsed="0"/>
-    <w:lsdException w:name="Light List Accent 1" w:semiHidden="0" w:uiPriority="61" w:unhideWhenUsed="0"/>
-    <w:lsdException w:name="Light Grid Accent 1" w:semiHidden="0" w:uiPriority="62" w:unhideWhenUsed="0"/>
-    <w:lsdException w:name="Medium Shading 1 Accent 1" w:semiHidden="0" w:uiPriority="63" w:unhideWhenUsed="0"/>
-    <w:lsdException w:name="Medium Shading 2 Accent 1" w:semiHidden="0" w:uiPriority="64" w:unhideWhenUsed="0"/>
-    <w:lsdException w:name="Medium List 1 Accent 1" w:semiHidden="0" w:uiPriority="65" w:unhideWhenUsed="0"/>
-    <w:lsdException w:name="Revision" w:unhideWhenUsed="0"/>
-    <w:lsdException w:name="List Paragraph" w:semiHidden="0" w:uiPriority="34" w:unhideWhenUsed="0" w:qFormat="1"/>
-    <w:lsdException w:name="Quote" w:semiHidden="0" w:uiPriority="29" w:unhideWhenUsed="0" w:qFormat="1"/>
-    <w:lsdException w:name="Intense Quote" w:semiHidden="0" w:uiPriority="30" w:unhideWhenUsed="0" w:qFormat="1"/>
-    <w:lsdException w:name="Medium List 2 Accent 1" w:semiHidden="0" w:uiPriority="66" w:unhideWhenUsed="0"/>
-    <w:lsdException w:name="Medium Grid 1 Accent 1" w:semiHidden="0" w:uiPriority="67" w:unhideWhenUsed="0"/>
-    <w:lsdException w:name="Medium Grid 2 Accent 1" w:semiHidden="0" w:uiPriority="68" w:unhideWhenUsed="0"/>
-    <w:lsdException w:name="Medium Grid 3 Accent 1" w:semiHidden="0" w:uiPriority="69" w:unhideWhenUsed="0"/>
-    <w:lsdException w:name="Dark List Accent 1" w:semiHidden="0" w:uiPriority="70" w:unhideWhenUsed="0"/>
-    <w:lsdException w:name="Colorful Shading Accent 1" w:semiHidden="0" w:uiPriority="71" w:unhideWhenUsed="0"/>
-    <w:lsdException w:name="Colorful List Accent 1" w:semiHidden="0" w:uiPriority="72" w:unhideWhenUsed="0"/>
-    <w:lsdException w:name="Colorful Grid Accent 1" w:semiHidden="0" w:uiPriority="73" w:unhideWhenUsed="0"/>
-    <w:lsdException w:name="Light Shading Accent 2" w:semiHidden="0" w:uiPriority="60" w:unhideWhenUsed="0"/>
-    <w:lsdException w:name="Light List Accent 2" w:semiHidden="0" w:uiPriority="61" w:unhideWhenUsed="0"/>
-    <w:lsdException w:name="Light Grid Accent 2" w:semiHidden="0" w:uiPriority="62" w:unhideWhenUsed="0"/>
-    <w:lsdException w:name="Medium Shading 1 Accent 2" w:semiHidden="0" w:uiPriority="63" w:unhideWhenUsed="0"/>
-    <w:lsdException w:name="Medium Shading 2 Accent 2" w:semiHidden="0" w:uiPriority="64" w:unhideWhenUsed="0"/>
-    <w:lsdException w:name="Medium List 1 Accent 2" w:semiHidden="0" w:uiPriority="65" w:unhideWhenUsed="0"/>
-    <w:lsdException w:name="Medium List 2 Accent 2" w:semiHidden="0" w:uiPriority="66" w:unhideWhenUsed="0"/>
-    <w:lsdException w:name="Medium Grid 1 Accent 2" w:semiHidden="0" w:uiPriority="67" w:unhideWhenUsed="0"/>
-    <w:lsdException w:name="Medium Grid 2 Accent 2" w:semiHidden="0" w:uiPriority="68" w:unhideWhenUsed="0"/>
-    <w:lsdException w:name="Medium Grid 3 Accent 2" w:semiHidden="0" w:uiPriority="69" w:unhideWhenUsed="0"/>
-    <w:lsdException w:name="Dark List Accent 2" w:semiHidden="0" w:uiPriority="70" w:unhideWhenUsed="0"/>
-    <w:lsdException w:name="Colorful Shading Accent 2" w:semiHidden="0" w:uiPriority="71" w:unhideWhenUsed="0"/>
-    <w:lsdException w:name="Colorful List Accent 2" w:semiHidden="0" w:uiPriority="72" w:unhideWhenUsed="0"/>
-    <w:lsdException w:name="Colorful Grid Accent 2" w:semiHidden="0" w:uiPriority="73" w:unhideWhenUsed="0"/>
-    <w:lsdException w:name="Light Shading Accent 3" w:semiHidden="0" w:uiPriority="60" w:unhideWhenUsed="0"/>
-    <w:lsdException w:name="Light List Accent 3" w:semiHidden="0" w:uiPriority="61" w:unhideWhenUsed="0"/>
-    <w:lsdException w:name="Light Grid Accent 3" w:semiHidden="0" w:uiPriority="62" w:unhideWhenUsed="0"/>
-    <w:lsdException w:name="Medium Shading 1 Accent 3" w:semiHidden="0" w:uiPriority="63" w:unhideWhenUsed="0"/>
-    <w:lsdException w:name="Medium Shading 2 Accent 3" w:semiHidden="0" w:uiPriority="64" w:unhideWhenUsed="0"/>
-    <w:lsdException w:name="Medium List 1 Accent 3" w:semiHidden="0" w:uiPriority="65" w:unhideWhenUsed="0"/>
-    <w:lsdException w:name="Medium List 2 Accent 3" w:semiHidden="0" w:uiPriority="66" w:unhideWhenUsed="0"/>
-    <w:lsdException w:name="Medium Grid 1 Accent 3" w:semiHidden="0" w:uiPriority="67" w:unhideWhenUsed="0"/>
-    <w:lsdException w:name="Medium Grid 2 Accent 3" w:semiHidden="0" w:uiPriority="68" w:unhideWhenUsed="0"/>
-    <w:lsdException w:name="Medium Grid 3 Accent 3" w:semiHidden="0" w:uiPriority="69" w:unhideWhenUsed="0"/>
-    <w:lsdException w:name="Dark List Accent 3" w:semiHidden="0" w:uiPriority="70" w:unhideWhenUsed="0"/>
-    <w:lsdException w:name="Colorful Shading Accent 3" w:semiHidden="0" w:uiPriority="71" w:unhideWhenUsed="0"/>
-    <w:lsdException w:name="Colorful List Accent 3" w:semiHidden="0" w:uiPriority="72" w:unhideWhenUsed="0"/>
-    <w:lsdException w:name="Colorful Grid Accent 3" w:semiHidden="0" w:uiPriority="73" w:unhideWhenUsed="0"/>
-    <w:lsdException w:name="Light Shading Accent 4" w:semiHidden="0" w:uiPriority="60" w:unhideWhenUsed="0"/>
-    <w:lsdException w:name="Light List Accent 4" w:semiHidden="0" w:uiPriority="61" w:unhideWhenUsed="0"/>
-    <w:lsdException w:name="Light Grid Accent 4" w:semiHidden="0" w:uiPriority="62" w:unhideWhenUsed="0"/>
-    <w:lsdException w:name="Medium Shading 1 Accent 4" w:semiHidden="0" w:uiPriority="63" w:unhideWhenUsed="0"/>
-    <w:lsdException w:name="Medium Shading 2 Accent 4" w:semiHidden="0" w:uiPriority="64" w:unhideWhenUsed="0"/>
-    <w:lsdException w:name="Medium List 1 Accent 4" w:semiHidden="0" w:uiPriority="65" w:unhideWhenUsed="0"/>
-    <w:lsdException w:name="Medium List 2 Accent 4" w:semiHidden="0" w:uiPriority="66" w:unhideWhenUsed="0"/>
-    <w:lsdException w:name="Medium Grid 1 Accent 4" w:semiHidden="0" w:uiPriority="67" w:unhideWhenUsed="0"/>
-    <w:lsdException w:name="Medium Grid 2 Accent 4" w:semiHidden="0" w:uiPriority="68" w:unhideWhenUsed="0"/>
-    <w:lsdException w:name="Medium Grid 3 Accent 4" w:semiHidden="0" w:uiPriority="69" w:unhideWhenUsed="0"/>
-    <w:lsdException w:name="Dark List Accent 4" w:semiHidden="0" w:uiPriority="70" w:unhideWhenUsed="0"/>
-    <w:lsdException w:name="Colorful Shading Accent 4" w:semiHidden="0" w:uiPriority="71" w:unhideWhenUsed="0"/>
-    <w:lsdException w:name="Colorful List Accent 4" w:semiHidden="0" w:uiPriority="72" w:unhideWhenUsed="0"/>
-    <w:lsdException w:name="Colorful Grid Accent 4" w:semiHidden="0" w:uiPriority="73" w:unhideWhenUsed="0"/>
-    <w:lsdException w:name="Light Shading Accent 5" w:semiHidden="0" w:uiPriority="60" w:unhideWhenUsed="0"/>
-    <w:lsdException w:name="Light List Accent 5" w:semiHidden="0" w:uiPriority="61" w:unhideWhenUsed="0"/>
-    <w:lsdException w:name="Light Grid Accent 5" w:semiHidden="0" w:uiPriority="62" w:unhideWhenUsed="0"/>
-    <w:lsdException w:name="Medium Shading 1 Accent 5" w:semiHidden="0" w:uiPriority="63" w:unhideWhenUsed="0"/>
-    <w:lsdException w:name="Medium Shading 2 Accent 5" w:semiHidden="0" w:uiPriority="64" w:unhideWhenUsed="0"/>
-    <w:lsdException w:name="Medium List 1 Accent 5" w:semiHidden="0" w:uiPriority="65" w:unhideWhenUsed="0"/>
-    <w:lsdException w:name="Medium List 2 Accent 5" w:semiHidden="0" w:uiPriority="66" w:unhideWhenUsed="0"/>
-    <w:lsdException w:name="Medium Grid 1 Accent 5" w:semiHidden="0" w:uiPriority="67" w:unhideWhenUsed="0"/>
-    <w:lsdException w:name="Medium Grid 2 Accent 5" w:semiHidden="0" w:uiPriority="68" w:unhideWhenUsed="0"/>
-    <w:lsdException w:name="Medium Grid 3 Accent 5" w:semiHidden="0" w:uiPriority="69" w:unhideWhenUsed="0"/>
-    <w:lsdException w:name="Dark List Accent 5" w:semiHidden="0" w:uiPriority="70" w:unhideWhenUsed="0"/>
-    <w:lsdException w:name="Colorful Shading Accent 5" w:semiHidden="0" w:uiPriority="71" w:unhideWhenUsed="0"/>
-    <w:lsdException w:name="Colorful List Accent 5" w:semiHidden="0" w:uiPriority="72" w:unhideWhenUsed="0"/>
-    <w:lsdException w:name="Colorful Grid Accent 5" w:semiHidden="0" w:uiPriority="73" w:unhideWhenUsed="0"/>
-    <w:lsdException w:name="Light Shading Accent 6" w:semiHidden="0" w:uiPriority="60" w:unhideWhenUsed="0"/>
-    <w:lsdException w:name="Light List Accent 6" w:semiHidden="0" w:uiPriority="61" w:unhideWhenUsed="0"/>
-    <w:lsdException w:name="Light Grid Accent 6" w:semiHidden="0" w:uiPriority="62" w:unhideWhenUsed="0"/>
-    <w:lsdException w:name="Medium Shading 1 Accent 6" w:semiHidden="0" w:uiPriority="63" w:unhideWhenUsed="0"/>
-    <w:lsdException w:name="Medium Shading 2 Accent 6" w:semiHidden="0" w:uiPriority="64" w:unhideWhenUsed="0"/>
-    <w:lsdException w:name="Medium List 1 Accent 6" w:semiHidden="0" w:uiPriority="65" w:unhideWhenUsed="0"/>
-    <w:lsdException w:name="Medium List 2 Accent 6" w:semiHidden="0" w:uiPriority="66" w:unhideWhenUsed="0"/>
-    <w:lsdException w:name="Medium Grid 1 Accent 6" w:semiHidden="0" w:uiPriority="67" w:unhideWhenUsed="0"/>
-    <w:lsdException w:name="Medium Grid 2 Accent 6" w:semiHidden="0" w:uiPriority="68" w:unhideWhenUsed="0"/>
-    <w:lsdException w:name="Medium Grid 3 Accent 6" w:semiHidden="0" w:uiPriority="69" w:unhideWhenUsed="0"/>
-    <w:lsdException w:name="Dark List Accent 6" w:semiHidden="0" w:uiPriority="70" w:unhideWhenUsed="0"/>
-    <w:lsdException w:name="Colorful Shading Accent 6" w:semiHidden="0" w:uiPriority="71" w:unhideWhenUsed="0"/>
-    <w:lsdException w:name="Colorful List Accent 6" w:semiHidden="0" w:uiPriority="72" w:unhideWhenUsed="0"/>
-    <w:lsdException w:name="Colorful Grid Accent 6" w:semiHidden="0" w:uiPriority="73" w:unhideWhenUsed="0"/>
-    <w:lsdException w:name="Subtle Emphasis" w:semiHidden="0" w:uiPriority="19" w:unhideWhenUsed="0" w:qFormat="1"/>
-    <w:lsdException w:name="Intense Emphasis" w:semiHidden="0" w:uiPriority="21" w:unhideWhenUsed="0" w:qFormat="1"/>
-    <w:lsdException w:name="Subtle Reference" w:semiHidden="0" w:uiPriority="31" w:unhideWhenUsed="0" w:qFormat="1"/>
-    <w:lsdException w:name="Intense Reference" w:semiHidden="0" w:uiPriority="32" w:unhideWhenUsed="0" w:qFormat="1"/>
-    <w:lsdException w:name="Book Title" w:semiHidden="0" w:uiPriority="33" w:unhideWhenUsed="0" w:qFormat="1"/>
-    <w:lsdException w:name="Bibliography" w:uiPriority="37"/>
-    <w:lsdException w:name="TOC Heading" w:uiPriority="39" w:qFormat="1"/>
-  </w:latentStyles>
-  <w:style w:type="paragraph" w:default="1" w:styleId="a">
-    <w:name w:val="Normal"/>
-    <w:rsid w:val="002D4C1D"/>
-    <w:pPr>
-      <w:widowControl w:val="0"/>
-      <w:suppressAutoHyphens/>
-    </w:pPr>
+  <w:style w:type="character" w:customStyle="1" w:styleId="BodyTextChar">
+    <w:name w:val="Body Text Char"/>
+    <w:basedOn w:val="DefaultParagraphFont"/>
+    <w:link w:val="BodyText"/>
+    <w:rsid w:val="00B2118A"/>
     <w:rPr>
       <w:rFonts w:ascii="Times New Roman" w:eastAsia="DejaVu Sans" w:hAnsi="Times New Roman" w:cs="Lohit Hindi"/>
       <w:color w:val="00000A"/>
@@ -1936,329 +1952,6 @@
       <w:szCs w:val="24"/>
       <w:lang w:eastAsia="zh-CN" w:bidi="hi-IN"/>
     </w:rPr>
-  </w:style>
-  <w:style w:type="paragraph" w:styleId="1">
-    <w:name w:val="heading 1"/>
-    <w:basedOn w:val="a0"/>
-    <w:rsid w:val="002D4C1D"/>
-    <w:pPr>
-      <w:outlineLvl w:val="0"/>
-    </w:pPr>
-    <w:rPr>
-      <w:b/>
-      <w:bCs/>
-      <w:sz w:val="32"/>
-      <w:szCs w:val="32"/>
-    </w:rPr>
-  </w:style>
-  <w:style w:type="paragraph" w:styleId="2">
-    <w:name w:val="heading 2"/>
-    <w:basedOn w:val="a0"/>
-    <w:rsid w:val="002D4C1D"/>
-    <w:pPr>
-      <w:outlineLvl w:val="1"/>
-    </w:pPr>
-    <w:rPr>
-      <w:b/>
-      <w:bCs/>
-      <w:i/>
-      <w:iCs/>
-    </w:rPr>
-  </w:style>
-  <w:style w:type="paragraph" w:styleId="3">
-    <w:name w:val="heading 3"/>
-    <w:basedOn w:val="a0"/>
-    <w:rsid w:val="002D4C1D"/>
-    <w:pPr>
-      <w:outlineLvl w:val="2"/>
-    </w:pPr>
-    <w:rPr>
-      <w:b/>
-      <w:bCs/>
-    </w:rPr>
-  </w:style>
-  <w:style w:type="character" w:default="1" w:styleId="a1">
-    <w:name w:val="Default Paragraph Font"/>
-    <w:uiPriority w:val="1"/>
-    <w:semiHidden/>
-    <w:unhideWhenUsed/>
-  </w:style>
-  <w:style w:type="table" w:default="1" w:styleId="a2">
-    <w:name w:val="Normal Table"/>
-    <w:uiPriority w:val="99"/>
-    <w:semiHidden/>
-    <w:unhideWhenUsed/>
-    <w:tblPr>
-      <w:tblInd w:w="0" w:type="dxa"/>
-      <w:tblCellMar>
-        <w:top w:w="0" w:type="dxa"/>
-        <w:left w:w="108" w:type="dxa"/>
-        <w:bottom w:w="0" w:type="dxa"/>
-        <w:right w:w="108" w:type="dxa"/>
-      </w:tblCellMar>
-    </w:tblPr>
-  </w:style>
-  <w:style w:type="numbering" w:default="1" w:styleId="a3">
-    <w:name w:val="No List"/>
-    <w:uiPriority w:val="99"/>
-    <w:semiHidden/>
-    <w:unhideWhenUsed/>
-  </w:style>
-  <w:style w:type="character" w:customStyle="1" w:styleId="ListLabel1">
-    <w:name w:val="ListLabel 1"/>
-    <w:rsid w:val="002D4C1D"/>
-    <w:rPr>
-      <w:u w:val="none"/>
-    </w:rPr>
-  </w:style>
-  <w:style w:type="paragraph" w:customStyle="1" w:styleId="a0">
-    <w:name w:val="Заголовок"/>
-    <w:basedOn w:val="a"/>
-    <w:next w:val="a4"/>
-    <w:rsid w:val="002D4C1D"/>
-    <w:pPr>
-      <w:keepNext/>
-      <w:spacing w:before="240" w:after="120"/>
-    </w:pPr>
-    <w:rPr>
-      <w:rFonts w:ascii="Arial" w:hAnsi="Arial"/>
-      <w:sz w:val="28"/>
-      <w:szCs w:val="28"/>
-    </w:rPr>
-  </w:style>
-  <w:style w:type="paragraph" w:styleId="a4">
-    <w:name w:val="Body Text"/>
-    <w:basedOn w:val="a"/>
-    <w:rsid w:val="002D4C1D"/>
-    <w:pPr>
-      <w:spacing w:after="120"/>
-    </w:pPr>
-  </w:style>
-  <w:style w:type="paragraph" w:styleId="a5">
-    <w:name w:val="List"/>
-    <w:basedOn w:val="a4"/>
-    <w:rsid w:val="002D4C1D"/>
-  </w:style>
-  <w:style w:type="paragraph" w:styleId="a6">
-    <w:name w:val="Title"/>
-    <w:basedOn w:val="a"/>
-    <w:rsid w:val="002D4C1D"/>
-    <w:pPr>
-      <w:suppressLineNumbers/>
-      <w:spacing w:before="120" w:after="120"/>
-    </w:pPr>
-    <w:rPr>
-      <w:i/>
-      <w:iCs/>
-    </w:rPr>
-  </w:style>
-  <w:style w:type="paragraph" w:styleId="a7">
-    <w:name w:val="index heading"/>
-    <w:basedOn w:val="a"/>
-    <w:rsid w:val="002D4C1D"/>
-    <w:pPr>
-      <w:suppressLineNumbers/>
-    </w:pPr>
-  </w:style>
-  <w:style w:type="paragraph" w:customStyle="1" w:styleId="a8">
-    <w:name w:val="Заглавие"/>
-    <w:basedOn w:val="a"/>
-    <w:rsid w:val="002D4C1D"/>
-    <w:pPr>
-      <w:tabs>
-        <w:tab w:val="left" w:pos="709"/>
-        <w:tab w:val="left" w:pos="1418"/>
-      </w:tabs>
-      <w:ind w:left="284" w:right="566"/>
-      <w:jc w:val="center"/>
-    </w:pPr>
-    <w:rPr>
-      <w:b/>
-      <w:sz w:val="20"/>
-      <w:szCs w:val="20"/>
-    </w:rPr>
-  </w:style>
-  <w:style w:type="paragraph" w:styleId="a9">
-    <w:name w:val="Block Text"/>
-    <w:basedOn w:val="a"/>
-    <w:rsid w:val="002D4C1D"/>
-    <w:pPr>
-      <w:spacing w:after="283"/>
-      <w:ind w:left="567" w:right="567"/>
-    </w:pPr>
-  </w:style>
-  <w:style w:type="paragraph" w:styleId="aa">
-    <w:name w:val="Subtitle"/>
-    <w:basedOn w:val="a0"/>
-    <w:rsid w:val="002D4C1D"/>
-    <w:pPr>
-      <w:jc w:val="center"/>
-    </w:pPr>
-    <w:rPr>
-      <w:i/>
-      <w:iCs/>
-    </w:rPr>
-  </w:style>
-  <w:style w:type="paragraph" w:styleId="ab">
-    <w:name w:val="List Paragraph"/>
-    <w:basedOn w:val="a"/>
-    <w:rsid w:val="002D4C1D"/>
-    <w:pPr>
-      <w:ind w:left="720"/>
-      <w:contextualSpacing/>
-    </w:pPr>
-  </w:style>
-  <w:style w:type="paragraph" w:customStyle="1" w:styleId="ac">
-    <w:name w:val="Текст в заданном формате"/>
-    <w:basedOn w:val="a"/>
-    <w:rsid w:val="002D4C1D"/>
-    <w:pPr>
-      <w:spacing w:after="0"/>
-    </w:pPr>
-    <w:rPr>
-      <w:rFonts w:ascii="DejaVu Sans Mono" w:eastAsia="DejaVu Sans Mono" w:hAnsi="DejaVu Sans Mono"/>
-      <w:sz w:val="20"/>
-      <w:szCs w:val="20"/>
-    </w:rPr>
-  </w:style>
-  <w:style w:type="paragraph" w:customStyle="1" w:styleId="IBS">
-    <w:name w:val="IBS Текст таблицы"/>
-    <w:rsid w:val="002D4C1D"/>
-    <w:pPr>
-      <w:suppressAutoHyphens/>
-      <w:spacing w:before="40" w:after="40" w:line="100" w:lineRule="atLeast"/>
-    </w:pPr>
-    <w:rPr>
-      <w:rFonts w:ascii="Arial" w:eastAsia="Arial" w:hAnsi="Arial" w:cs="Times New Roman"/>
-      <w:color w:val="00000A"/>
-      <w:sz w:val="20"/>
-      <w:szCs w:val="20"/>
-      <w:lang w:eastAsia="ar-SA" w:bidi="hi-IN"/>
-    </w:rPr>
-  </w:style>
-  <w:style w:type="paragraph" w:customStyle="1" w:styleId="ad">
-    <w:name w:val="Содержимое таблицы"/>
-    <w:basedOn w:val="a"/>
-    <w:rsid w:val="002D4C1D"/>
-  </w:style>
-  <w:style w:type="paragraph" w:styleId="ae">
-    <w:name w:val="header"/>
-    <w:basedOn w:val="a"/>
-    <w:rsid w:val="002D4C1D"/>
-  </w:style>
-  <w:style w:type="paragraph" w:styleId="af">
-    <w:name w:val="footer"/>
-    <w:basedOn w:val="a"/>
-    <w:link w:val="af0"/>
-    <w:uiPriority w:val="99"/>
-    <w:unhideWhenUsed/>
-    <w:rsid w:val="004547C2"/>
-    <w:pPr>
-      <w:tabs>
-        <w:tab w:val="center" w:pos="4677"/>
-        <w:tab w:val="right" w:pos="9355"/>
-      </w:tabs>
-      <w:spacing w:after="0" w:line="240" w:lineRule="auto"/>
-    </w:pPr>
-    <w:rPr>
-      <w:rFonts w:cs="Mangal"/>
-      <w:szCs w:val="21"/>
-    </w:rPr>
-  </w:style>
-  <w:style w:type="character" w:customStyle="1" w:styleId="af0">
-    <w:name w:val="Нижний колонтитул Знак"/>
-    <w:basedOn w:val="a1"/>
-    <w:link w:val="af"/>
-    <w:uiPriority w:val="99"/>
-    <w:rsid w:val="004547C2"/>
-    <w:rPr>
-      <w:rFonts w:ascii="Times New Roman" w:eastAsia="DejaVu Sans" w:hAnsi="Times New Roman" w:cs="Mangal"/>
-      <w:color w:val="00000A"/>
-      <w:sz w:val="24"/>
-      <w:szCs w:val="21"/>
-      <w:lang w:eastAsia="zh-CN" w:bidi="hi-IN"/>
-    </w:rPr>
-  </w:style>
-  <w:style w:type="paragraph" w:styleId="af1">
-    <w:name w:val="Normal (Web)"/>
-    <w:basedOn w:val="a"/>
-    <w:uiPriority w:val="99"/>
-    <w:unhideWhenUsed/>
-    <w:rsid w:val="00787565"/>
-    <w:pPr>
-      <w:widowControl/>
-      <w:suppressAutoHyphens w:val="0"/>
-      <w:spacing w:before="100" w:beforeAutospacing="1" w:after="119" w:line="240" w:lineRule="auto"/>
-    </w:pPr>
-    <w:rPr>
-      <w:rFonts w:eastAsia="Times New Roman" w:cs="Times New Roman"/>
-      <w:color w:val="auto"/>
-      <w:lang w:eastAsia="ru-RU" w:bidi="ar-SA"/>
-    </w:rPr>
-  </w:style>
-  <w:style w:type="character" w:styleId="HTML">
-    <w:name w:val="HTML Typewriter"/>
-    <w:basedOn w:val="a1"/>
-    <w:uiPriority w:val="99"/>
-    <w:semiHidden/>
-    <w:unhideWhenUsed/>
-    <w:rsid w:val="00926AB5"/>
-    <w:rPr>
-      <w:rFonts w:ascii="Courier New" w:eastAsia="Times New Roman" w:hAnsi="Courier New" w:cs="Courier New"/>
-      <w:sz w:val="20"/>
-      <w:szCs w:val="20"/>
-    </w:rPr>
-  </w:style>
-  <w:style w:type="paragraph" w:styleId="af2">
-    <w:name w:val="Balloon Text"/>
-    <w:basedOn w:val="a"/>
-    <w:link w:val="af3"/>
-    <w:uiPriority w:val="99"/>
-    <w:semiHidden/>
-    <w:unhideWhenUsed/>
-    <w:rsid w:val="00775EBC"/>
-    <w:pPr>
-      <w:spacing w:after="0" w:line="240" w:lineRule="auto"/>
-    </w:pPr>
-    <w:rPr>
-      <w:rFonts w:ascii="Tahoma" w:hAnsi="Tahoma" w:cs="Mangal"/>
-      <w:sz w:val="16"/>
-      <w:szCs w:val="14"/>
-    </w:rPr>
-  </w:style>
-  <w:style w:type="character" w:customStyle="1" w:styleId="af3">
-    <w:name w:val="Текст выноски Знак"/>
-    <w:basedOn w:val="a1"/>
-    <w:link w:val="af2"/>
-    <w:uiPriority w:val="99"/>
-    <w:semiHidden/>
-    <w:rsid w:val="00775EBC"/>
-    <w:rPr>
-      <w:rFonts w:ascii="Tahoma" w:eastAsia="DejaVu Sans" w:hAnsi="Tahoma" w:cs="Mangal"/>
-      <w:color w:val="00000A"/>
-      <w:sz w:val="16"/>
-      <w:szCs w:val="14"/>
-      <w:lang w:eastAsia="zh-CN" w:bidi="hi-IN"/>
-    </w:rPr>
-  </w:style>
-  <w:style w:type="table" w:styleId="af4">
-    <w:name w:val="Table Grid"/>
-    <w:basedOn w:val="a2"/>
-    <w:uiPriority w:val="59"/>
-    <w:rsid w:val="00863784"/>
-    <w:pPr>
-      <w:spacing w:after="0" w:line="240" w:lineRule="auto"/>
-    </w:pPr>
-    <w:tblPr>
-      <w:tblBorders>
-        <w:top w:val="single" w:sz="4" w:space="0" w:color="auto"/>
-        <w:left w:val="single" w:sz="4" w:space="0" w:color="auto"/>
-        <w:bottom w:val="single" w:sz="4" w:space="0" w:color="auto"/>
-        <w:right w:val="single" w:sz="4" w:space="0" w:color="auto"/>
-        <w:insideH w:val="single" w:sz="4" w:space="0" w:color="auto"/>
-        <w:insideV w:val="single" w:sz="4" w:space="0" w:color="auto"/>
-      </w:tblBorders>
-    </w:tblPr>
   </w:style>
 </w:styles>
 </file>

</xml_diff>